<commit_message>
Update fee amount from $20 to $10 in word template
</commit_message>
<xml_diff>
--- a/request-management-api/request_api/receipt_templates/receipt_word.docx
+++ b/request-management-api/request_api/receipt_templates/receipt_word.docx
@@ -965,7 +965,25 @@
                 <w:sz w:val="22"/>
                 <w:szCs w:val="22"/>
               </w:rPr>
-              <w:t>$20.00</w:t>
+              <w:t>$</w:t>
+            </w:r>
+            <w:r>
+              <w:rPr>
+                <w:rFonts w:ascii="BC Sans" w:hAnsi="BC Sans"/>
+                <w:color w:val="000000" w:themeColor="text1"/>
+                <w:sz w:val="22"/>
+                <w:szCs w:val="22"/>
+              </w:rPr>
+              <w:t>1</w:t>
+            </w:r>
+            <w:r>
+              <w:rPr>
+                <w:rFonts w:ascii="BC Sans" w:hAnsi="BC Sans"/>
+                <w:color w:val="000000" w:themeColor="text1"/>
+                <w:sz w:val="22"/>
+                <w:szCs w:val="22"/>
+              </w:rPr>
+              <w:t>0.00</w:t>
             </w:r>
           </w:p>
         </w:tc>
@@ -1342,7 +1360,25 @@
                 <w:sz w:val="22"/>
                 <w:szCs w:val="22"/>
               </w:rPr>
-              <w:t>$20.00</w:t>
+              <w:t>$</w:t>
+            </w:r>
+            <w:r>
+              <w:rPr>
+                <w:rFonts w:ascii="BC Sans" w:hAnsi="BC Sans"/>
+                <w:color w:val="000000" w:themeColor="text1"/>
+                <w:sz w:val="22"/>
+                <w:szCs w:val="22"/>
+              </w:rPr>
+              <w:t>1</w:t>
+            </w:r>
+            <w:r>
+              <w:rPr>
+                <w:rFonts w:ascii="BC Sans" w:hAnsi="BC Sans"/>
+                <w:color w:val="000000" w:themeColor="text1"/>
+                <w:sz w:val="22"/>
+                <w:szCs w:val="22"/>
+              </w:rPr>
+              <w:t>0.00</w:t>
             </w:r>
           </w:p>
         </w:tc>
@@ -3764,16 +3800,15 @@
 </file>
 
 <file path=customXml/item1.xml><?xml version="1.0" encoding="utf-8"?>
-<p:properties xmlns:p="http://schemas.microsoft.com/office/2006/metadata/properties" xmlns:xsi="http://www.w3.org/2001/XMLSchema-instance" xmlns:pc="http://schemas.microsoft.com/office/infopath/2007/PartnerControls">
-  <documentManagement/>
-</p:properties>
+<?mso-contentType ?>
+<FormTemplates xmlns="http://schemas.microsoft.com/sharepoint/v3/contenttype/forms">
+  <Display>DocumentLibraryForm</Display>
+  <Edit>DocumentLibraryForm</Edit>
+  <New>DocumentLibraryForm</New>
+</FormTemplates>
 </file>
 
 <file path=customXml/item2.xml><?xml version="1.0" encoding="utf-8"?>
-<b:Sources xmlns:b="http://schemas.openxmlformats.org/officeDocument/2006/bibliography" xmlns="http://schemas.openxmlformats.org/officeDocument/2006/bibliography" SelectedStyle="/APASixthEditionOfficeOnline.xsl" StyleName="APA" Version="6"/>
-</file>
-
-<file path=customXml/item3.xml><?xml version="1.0" encoding="utf-8"?>
 <ct:contentTypeSchema xmlns:ct="http://schemas.microsoft.com/office/2006/metadata/contentType" xmlns:ma="http://schemas.microsoft.com/office/2006/metadata/properties/metaAttributes" ct:_="" ma:_="" ma:contentTypeName="Document" ma:contentTypeID="0x010100E774CC2FC15D5F4B9843318F21B96CF2" ma:contentTypeVersion="13" ma:contentTypeDescription="Create a new document." ma:contentTypeScope="" ma:versionID="9734f759d7539526660f242c532f1a36">
   <xsd:schema xmlns:xsd="http://www.w3.org/2001/XMLSchema" xmlns:xs="http://www.w3.org/2001/XMLSchema" xmlns:p="http://schemas.microsoft.com/office/2006/metadata/properties" xmlns:ns2="75e570c0-d7c7-4c73-adba-666f84131a9c" xmlns:ns3="89ff61d5-a6c1-4b78-89d0-b0aeb35ad473" targetNamespace="http://schemas.microsoft.com/office/2006/metadata/properties" ma:root="true" ma:fieldsID="fcda4498f13abd7a0badb315690a5b80" ns2:_="" ns3:_="">
     <xsd:import namespace="75e570c0-d7c7-4c73-adba-666f84131a9c"/>
@@ -3996,33 +4031,25 @@
 </ct:contentTypeSchema>
 </file>
 
+<file path=customXml/item3.xml><?xml version="1.0" encoding="utf-8"?>
+<b:Sources xmlns:b="http://schemas.openxmlformats.org/officeDocument/2006/bibliography" xmlns="http://schemas.openxmlformats.org/officeDocument/2006/bibliography" SelectedStyle="/APASixthEditionOfficeOnline.xsl" StyleName="APA" Version="6"/>
+</file>
+
 <file path=customXml/item4.xml><?xml version="1.0" encoding="utf-8"?>
-<?mso-contentType ?>
-<FormTemplates xmlns="http://schemas.microsoft.com/sharepoint/v3/contenttype/forms">
-  <Display>DocumentLibraryForm</Display>
-  <Edit>DocumentLibraryForm</Edit>
-  <New>DocumentLibraryForm</New>
-</FormTemplates>
+<p:properties xmlns:p="http://schemas.microsoft.com/office/2006/metadata/properties" xmlns:xsi="http://www.w3.org/2001/XMLSchema-instance" xmlns:pc="http://schemas.microsoft.com/office/infopath/2007/PartnerControls">
+  <documentManagement/>
+</p:properties>
 </file>
 
 <file path=customXml/itemProps1.xml><?xml version="1.0" encoding="utf-8"?>
-<ds:datastoreItem xmlns:ds="http://schemas.openxmlformats.org/officeDocument/2006/customXml" ds:itemID="{B09A3C2A-023B-46CF-A296-EF6639527430}">
+<ds:datastoreItem xmlns:ds="http://schemas.openxmlformats.org/officeDocument/2006/customXml" ds:itemID="{641E4145-9D85-4BD2-927D-7AB21DB3B68E}">
   <ds:schemaRefs>
-    <ds:schemaRef ds:uri="http://schemas.microsoft.com/office/2006/metadata/properties"/>
-    <ds:schemaRef ds:uri="http://schemas.microsoft.com/office/infopath/2007/PartnerControls"/>
+    <ds:schemaRef ds:uri="http://schemas.microsoft.com/sharepoint/v3/contenttype/forms"/>
   </ds:schemaRefs>
 </ds:datastoreItem>
 </file>
 
 <file path=customXml/itemProps2.xml><?xml version="1.0" encoding="utf-8"?>
-<ds:datastoreItem xmlns:ds="http://schemas.openxmlformats.org/officeDocument/2006/customXml" ds:itemID="{9CE651B1-34DA-524A-9E9A-91E44FB38903}">
-  <ds:schemaRefs>
-    <ds:schemaRef ds:uri="http://schemas.openxmlformats.org/officeDocument/2006/bibliography"/>
-  </ds:schemaRefs>
-</ds:datastoreItem>
-</file>
-
-<file path=customXml/itemProps3.xml><?xml version="1.0" encoding="utf-8"?>
 <ds:datastoreItem xmlns:ds="http://schemas.openxmlformats.org/officeDocument/2006/customXml" ds:itemID="{733BAA04-22FD-4001-8AC3-016CFE0D0D03}">
   <ds:schemaRefs>
     <ds:schemaRef ds:uri="http://schemas.microsoft.com/office/2006/metadata/contentType"/>
@@ -4041,10 +4068,19 @@
 </ds:datastoreItem>
 </file>
 
+<file path=customXml/itemProps3.xml><?xml version="1.0" encoding="utf-8"?>
+<ds:datastoreItem xmlns:ds="http://schemas.openxmlformats.org/officeDocument/2006/customXml" ds:itemID="{9CE651B1-34DA-524A-9E9A-91E44FB38903}">
+  <ds:schemaRefs>
+    <ds:schemaRef ds:uri="http://schemas.openxmlformats.org/officeDocument/2006/bibliography"/>
+  </ds:schemaRefs>
+</ds:datastoreItem>
+</file>
+
 <file path=customXml/itemProps4.xml><?xml version="1.0" encoding="utf-8"?>
-<ds:datastoreItem xmlns:ds="http://schemas.openxmlformats.org/officeDocument/2006/customXml" ds:itemID="{641E4145-9D85-4BD2-927D-7AB21DB3B68E}">
+<ds:datastoreItem xmlns:ds="http://schemas.openxmlformats.org/officeDocument/2006/customXml" ds:itemID="{B09A3C2A-023B-46CF-A296-EF6639527430}">
   <ds:schemaRefs>
-    <ds:schemaRef ds:uri="http://schemas.microsoft.com/sharepoint/v3/contenttype/forms"/>
+    <ds:schemaRef ds:uri="http://schemas.microsoft.com/office/2006/metadata/properties"/>
+    <ds:schemaRef ds:uri="http://schemas.microsoft.com/office/infopath/2007/PartnerControls"/>
   </ds:schemaRefs>
 </ds:datastoreItem>
 </file>
</xml_diff>

<commit_message>
#2305 template fix. Removed Pager vertical
</commit_message>
<xml_diff>
--- a/request-management-api/request_api/receipt_templates/receipt_word.docx
+++ b/request-management-api/request_api/receipt_templates/receipt_word.docx
@@ -1,6 +1,6 @@
 
 <file path=word/document.xml><?xml version="1.0" encoding="utf-8"?>
-<w:document xmlns:wpc="http://schemas.microsoft.com/office/word/2010/wordprocessingCanvas" xmlns:cx="http://schemas.microsoft.com/office/drawing/2014/chartex" xmlns:cx1="http://schemas.microsoft.com/office/drawing/2015/9/8/chartex" xmlns:cx2="http://schemas.microsoft.com/office/drawing/2015/10/21/chartex" xmlns:cx3="http://schemas.microsoft.com/office/drawing/2016/5/9/chartex" xmlns:cx4="http://schemas.microsoft.com/office/drawing/2016/5/10/chartex" xmlns:cx5="http://schemas.microsoft.com/office/drawing/2016/5/11/chartex" xmlns:cx6="http://schemas.microsoft.com/office/drawing/2016/5/12/chartex" xmlns:cx7="http://schemas.microsoft.com/office/drawing/2016/5/13/chartex" xmlns:cx8="http://schemas.microsoft.com/office/drawing/2016/5/14/chartex" xmlns:mc="http://schemas.openxmlformats.org/markup-compatibility/2006" xmlns:aink="http://schemas.microsoft.com/office/drawing/2016/ink" xmlns:am3d="http://schemas.microsoft.com/office/drawing/2017/model3d" xmlns:o="urn:schemas-microsoft-com:office:office" xmlns:r="http://schemas.openxmlformats.org/officeDocument/2006/relationships" xmlns:m="http://schemas.openxmlformats.org/officeDocument/2006/math" xmlns:v="urn:schemas-microsoft-com:vml" xmlns:wp14="http://schemas.microsoft.com/office/word/2010/wordprocessingDrawing" xmlns:wp="http://schemas.openxmlformats.org/drawingml/2006/wordprocessingDrawing" xmlns:w10="urn:schemas-microsoft-com:office:word" xmlns:w="http://schemas.openxmlformats.org/wordprocessingml/2006/main" xmlns:w14="http://schemas.microsoft.com/office/word/2010/wordml" xmlns:w15="http://schemas.microsoft.com/office/word/2012/wordml" xmlns:w16cex="http://schemas.microsoft.com/office/word/2018/wordml/cex" xmlns:w16cid="http://schemas.microsoft.com/office/word/2016/wordml/cid" xmlns:w16="http://schemas.microsoft.com/office/word/2018/wordml" xmlns:w16sdtdh="http://schemas.microsoft.com/office/word/2020/wordml/sdtdatahash" xmlns:w16se="http://schemas.microsoft.com/office/word/2015/wordml/symex" xmlns:wpg="http://schemas.microsoft.com/office/word/2010/wordprocessingGroup" xmlns:wpi="http://schemas.microsoft.com/office/word/2010/wordprocessingInk" xmlns:wne="http://schemas.microsoft.com/office/word/2006/wordml" xmlns:wps="http://schemas.microsoft.com/office/word/2010/wordprocessingShape" mc:Ignorable="w14 w15 w16se w16cid w16 w16cex w16sdtdh wp14">
+<w:document xmlns:wpc="http://schemas.microsoft.com/office/word/2010/wordprocessingCanvas" xmlns:cx="http://schemas.microsoft.com/office/drawing/2014/chartex" xmlns:cx1="http://schemas.microsoft.com/office/drawing/2015/9/8/chartex" xmlns:cx2="http://schemas.microsoft.com/office/drawing/2015/10/21/chartex" xmlns:cx3="http://schemas.microsoft.com/office/drawing/2016/5/9/chartex" xmlns:cx4="http://schemas.microsoft.com/office/drawing/2016/5/10/chartex" xmlns:cx5="http://schemas.microsoft.com/office/drawing/2016/5/11/chartex" xmlns:cx6="http://schemas.microsoft.com/office/drawing/2016/5/12/chartex" xmlns:cx7="http://schemas.microsoft.com/office/drawing/2016/5/13/chartex" xmlns:cx8="http://schemas.microsoft.com/office/drawing/2016/5/14/chartex" xmlns:mc="http://schemas.openxmlformats.org/markup-compatibility/2006" xmlns:aink="http://schemas.microsoft.com/office/drawing/2016/ink" xmlns:am3d="http://schemas.microsoft.com/office/drawing/2017/model3d" xmlns:o="urn:schemas-microsoft-com:office:office" xmlns:oel="http://schemas.microsoft.com/office/2019/extlst" xmlns:r="http://schemas.openxmlformats.org/officeDocument/2006/relationships" xmlns:m="http://schemas.openxmlformats.org/officeDocument/2006/math" xmlns:v="urn:schemas-microsoft-com:vml" xmlns:wp14="http://schemas.microsoft.com/office/word/2010/wordprocessingDrawing" xmlns:wp="http://schemas.openxmlformats.org/drawingml/2006/wordprocessingDrawing" xmlns:w10="urn:schemas-microsoft-com:office:word" xmlns:w="http://schemas.openxmlformats.org/wordprocessingml/2006/main" xmlns:w14="http://schemas.microsoft.com/office/word/2010/wordml" xmlns:w15="http://schemas.microsoft.com/office/word/2012/wordml" xmlns:w16cex="http://schemas.microsoft.com/office/word/2018/wordml/cex" xmlns:w16cid="http://schemas.microsoft.com/office/word/2016/wordml/cid" xmlns:w16="http://schemas.microsoft.com/office/word/2018/wordml" xmlns:w16sdtdh="http://schemas.microsoft.com/office/word/2020/wordml/sdtdatahash" xmlns:w16se="http://schemas.microsoft.com/office/word/2015/wordml/symex" xmlns:wpg="http://schemas.microsoft.com/office/word/2010/wordprocessingGroup" xmlns:wpi="http://schemas.microsoft.com/office/word/2010/wordprocessingInk" xmlns:wne="http://schemas.microsoft.com/office/word/2006/wordml" xmlns:wps="http://schemas.microsoft.com/office/word/2010/wordprocessingShape" mc:Ignorable="w14 w15 w16se w16cid w16 w16cex w16sdtdh wp14">
   <w:body>
     <w:tbl>
       <w:tblPr>
@@ -890,27 +890,7 @@
                 <w:sz w:val="22"/>
                 <w:szCs w:val="22"/>
               </w:rPr>
-              <w:t>[</w:t>
-            </w:r>
-            <w:proofErr w:type="spellStart"/>
-            <w:r>
-              <w:rPr>
-                <w:rFonts w:ascii="BC Sans" w:hAnsi="BC Sans"/>
-                <w:color w:val="000000" w:themeColor="text1"/>
-                <w:sz w:val="22"/>
-                <w:szCs w:val="22"/>
-              </w:rPr>
-              <w:t>i</w:t>
-            </w:r>
-            <w:proofErr w:type="spellEnd"/>
-            <w:r>
-              <w:rPr>
-                <w:rFonts w:ascii="BC Sans" w:hAnsi="BC Sans"/>
-                <w:color w:val="000000" w:themeColor="text1"/>
-                <w:sz w:val="22"/>
-                <w:szCs w:val="22"/>
-              </w:rPr>
-              <w:t>].</w:t>
+              <w:t>[i].</w:t>
             </w:r>
             <w:proofErr w:type="spellStart"/>
             <w:r>
@@ -1053,47 +1033,7 @@
                 <w:sz w:val="22"/>
                 <w:szCs w:val="22"/>
               </w:rPr>
-              <w:t>[</w:t>
-            </w:r>
-            <w:proofErr w:type="spellStart"/>
-            <w:r>
-              <w:rPr>
-                <w:rFonts w:ascii="BC Sans" w:hAnsi="BC Sans"/>
-                <w:color w:val="000000" w:themeColor="text1"/>
-                <w:sz w:val="22"/>
-                <w:szCs w:val="22"/>
-              </w:rPr>
-              <w:t>i</w:t>
-            </w:r>
-            <w:proofErr w:type="spellEnd"/>
-            <w:r>
-              <w:rPr>
-                <w:rFonts w:ascii="BC Sans" w:hAnsi="BC Sans"/>
-                <w:color w:val="000000" w:themeColor="text1"/>
-                <w:sz w:val="22"/>
-                <w:szCs w:val="22"/>
-              </w:rPr>
-              <w:t>].ministry[</w:t>
-            </w:r>
-            <w:proofErr w:type="spellStart"/>
-            <w:r>
-              <w:rPr>
-                <w:rFonts w:ascii="BC Sans" w:hAnsi="BC Sans"/>
-                <w:color w:val="000000" w:themeColor="text1"/>
-                <w:sz w:val="22"/>
-                <w:szCs w:val="22"/>
-              </w:rPr>
-              <w:t>i</w:t>
-            </w:r>
-            <w:proofErr w:type="spellEnd"/>
-            <w:r>
-              <w:rPr>
-                <w:rFonts w:ascii="BC Sans" w:hAnsi="BC Sans"/>
-                <w:color w:val="000000" w:themeColor="text1"/>
-                <w:sz w:val="22"/>
-                <w:szCs w:val="22"/>
-              </w:rPr>
-              <w:t>]</w:t>
+              <w:t>[i].ministry[i]</w:t>
             </w:r>
             <w:r>
               <w:rPr>
@@ -1198,27 +1138,7 @@
                 <w:sz w:val="22"/>
                 <w:szCs w:val="22"/>
               </w:rPr>
-              <w:t>[</w:t>
-            </w:r>
-            <w:proofErr w:type="spellStart"/>
-            <w:r>
-              <w:rPr>
-                <w:rFonts w:ascii="BC Sans" w:hAnsi="BC Sans"/>
-                <w:color w:val="000000" w:themeColor="text1"/>
-                <w:sz w:val="22"/>
-                <w:szCs w:val="22"/>
-              </w:rPr>
-              <w:t>i</w:t>
-            </w:r>
-            <w:proofErr w:type="spellEnd"/>
-            <w:r>
-              <w:rPr>
-                <w:rFonts w:ascii="BC Sans" w:hAnsi="BC Sans"/>
-                <w:color w:val="000000" w:themeColor="text1"/>
-                <w:sz w:val="22"/>
-                <w:szCs w:val="22"/>
-              </w:rPr>
-              <w:t>].ministry[i+1].name}</w:t>
+              <w:t>[i].ministry[i+1].name}</w:t>
             </w:r>
           </w:p>
         </w:tc>
@@ -1814,7 +1734,7 @@
 </file>
 
 <file path=word/endnotes.xml><?xml version="1.0" encoding="utf-8"?>
-<w:endnotes xmlns:wpc="http://schemas.microsoft.com/office/word/2010/wordprocessingCanvas" xmlns:cx="http://schemas.microsoft.com/office/drawing/2014/chartex" xmlns:cx1="http://schemas.microsoft.com/office/drawing/2015/9/8/chartex" xmlns:cx2="http://schemas.microsoft.com/office/drawing/2015/10/21/chartex" xmlns:cx3="http://schemas.microsoft.com/office/drawing/2016/5/9/chartex" xmlns:cx4="http://schemas.microsoft.com/office/drawing/2016/5/10/chartex" xmlns:cx5="http://schemas.microsoft.com/office/drawing/2016/5/11/chartex" xmlns:cx6="http://schemas.microsoft.com/office/drawing/2016/5/12/chartex" xmlns:cx7="http://schemas.microsoft.com/office/drawing/2016/5/13/chartex" xmlns:cx8="http://schemas.microsoft.com/office/drawing/2016/5/14/chartex" xmlns:mc="http://schemas.openxmlformats.org/markup-compatibility/2006" xmlns:aink="http://schemas.microsoft.com/office/drawing/2016/ink" xmlns:am3d="http://schemas.microsoft.com/office/drawing/2017/model3d" xmlns:o="urn:schemas-microsoft-com:office:office" xmlns:r="http://schemas.openxmlformats.org/officeDocument/2006/relationships" xmlns:m="http://schemas.openxmlformats.org/officeDocument/2006/math" xmlns:v="urn:schemas-microsoft-com:vml" xmlns:wp14="http://schemas.microsoft.com/office/word/2010/wordprocessingDrawing" xmlns:wp="http://schemas.openxmlformats.org/drawingml/2006/wordprocessingDrawing" xmlns:w10="urn:schemas-microsoft-com:office:word" xmlns:w="http://schemas.openxmlformats.org/wordprocessingml/2006/main" xmlns:w14="http://schemas.microsoft.com/office/word/2010/wordml" xmlns:w15="http://schemas.microsoft.com/office/word/2012/wordml" xmlns:w16cex="http://schemas.microsoft.com/office/word/2018/wordml/cex" xmlns:w16cid="http://schemas.microsoft.com/office/word/2016/wordml/cid" xmlns:w16="http://schemas.microsoft.com/office/word/2018/wordml" xmlns:w16sdtdh="http://schemas.microsoft.com/office/word/2020/wordml/sdtdatahash" xmlns:w16se="http://schemas.microsoft.com/office/word/2015/wordml/symex" xmlns:wpg="http://schemas.microsoft.com/office/word/2010/wordprocessingGroup" xmlns:wpi="http://schemas.microsoft.com/office/word/2010/wordprocessingInk" xmlns:wne="http://schemas.microsoft.com/office/word/2006/wordml" xmlns:wps="http://schemas.microsoft.com/office/word/2010/wordprocessingShape" mc:Ignorable="w14 w15 w16se w16cid w16 w16cex w16sdtdh wp14">
+<w:endnotes xmlns:wpc="http://schemas.microsoft.com/office/word/2010/wordprocessingCanvas" xmlns:cx="http://schemas.microsoft.com/office/drawing/2014/chartex" xmlns:cx1="http://schemas.microsoft.com/office/drawing/2015/9/8/chartex" xmlns:cx2="http://schemas.microsoft.com/office/drawing/2015/10/21/chartex" xmlns:cx3="http://schemas.microsoft.com/office/drawing/2016/5/9/chartex" xmlns:cx4="http://schemas.microsoft.com/office/drawing/2016/5/10/chartex" xmlns:cx5="http://schemas.microsoft.com/office/drawing/2016/5/11/chartex" xmlns:cx6="http://schemas.microsoft.com/office/drawing/2016/5/12/chartex" xmlns:cx7="http://schemas.microsoft.com/office/drawing/2016/5/13/chartex" xmlns:cx8="http://schemas.microsoft.com/office/drawing/2016/5/14/chartex" xmlns:mc="http://schemas.openxmlformats.org/markup-compatibility/2006" xmlns:aink="http://schemas.microsoft.com/office/drawing/2016/ink" xmlns:am3d="http://schemas.microsoft.com/office/drawing/2017/model3d" xmlns:o="urn:schemas-microsoft-com:office:office" xmlns:oel="http://schemas.microsoft.com/office/2019/extlst" xmlns:r="http://schemas.openxmlformats.org/officeDocument/2006/relationships" xmlns:m="http://schemas.openxmlformats.org/officeDocument/2006/math" xmlns:v="urn:schemas-microsoft-com:vml" xmlns:wp14="http://schemas.microsoft.com/office/word/2010/wordprocessingDrawing" xmlns:wp="http://schemas.openxmlformats.org/drawingml/2006/wordprocessingDrawing" xmlns:w10="urn:schemas-microsoft-com:office:word" xmlns:w="http://schemas.openxmlformats.org/wordprocessingml/2006/main" xmlns:w14="http://schemas.microsoft.com/office/word/2010/wordml" xmlns:w15="http://schemas.microsoft.com/office/word/2012/wordml" xmlns:w16cex="http://schemas.microsoft.com/office/word/2018/wordml/cex" xmlns:w16cid="http://schemas.microsoft.com/office/word/2016/wordml/cid" xmlns:w16="http://schemas.microsoft.com/office/word/2018/wordml" xmlns:w16sdtdh="http://schemas.microsoft.com/office/word/2020/wordml/sdtdatahash" xmlns:w16se="http://schemas.microsoft.com/office/word/2015/wordml/symex" xmlns:wpg="http://schemas.microsoft.com/office/word/2010/wordprocessingGroup" xmlns:wpi="http://schemas.microsoft.com/office/word/2010/wordprocessingInk" xmlns:wne="http://schemas.microsoft.com/office/word/2006/wordml" xmlns:wps="http://schemas.microsoft.com/office/word/2010/wordprocessingShape" mc:Ignorable="w14 w15 w16se w16cid w16 w16cex w16sdtdh wp14">
   <w:endnote w:type="separator" w:id="-1">
     <w:p>
       <w:r>
@@ -1836,7 +1756,7 @@
 </file>
 
 <file path=word/footer1.xml><?xml version="1.0" encoding="utf-8"?>
-<w:ftr xmlns:wpc="http://schemas.microsoft.com/office/word/2010/wordprocessingCanvas" xmlns:cx="http://schemas.microsoft.com/office/drawing/2014/chartex" xmlns:cx1="http://schemas.microsoft.com/office/drawing/2015/9/8/chartex" xmlns:cx2="http://schemas.microsoft.com/office/drawing/2015/10/21/chartex" xmlns:cx3="http://schemas.microsoft.com/office/drawing/2016/5/9/chartex" xmlns:cx4="http://schemas.microsoft.com/office/drawing/2016/5/10/chartex" xmlns:cx5="http://schemas.microsoft.com/office/drawing/2016/5/11/chartex" xmlns:cx6="http://schemas.microsoft.com/office/drawing/2016/5/12/chartex" xmlns:cx7="http://schemas.microsoft.com/office/drawing/2016/5/13/chartex" xmlns:cx8="http://schemas.microsoft.com/office/drawing/2016/5/14/chartex" xmlns:mc="http://schemas.openxmlformats.org/markup-compatibility/2006" xmlns:aink="http://schemas.microsoft.com/office/drawing/2016/ink" xmlns:am3d="http://schemas.microsoft.com/office/drawing/2017/model3d" xmlns:o="urn:schemas-microsoft-com:office:office" xmlns:r="http://schemas.openxmlformats.org/officeDocument/2006/relationships" xmlns:m="http://schemas.openxmlformats.org/officeDocument/2006/math" xmlns:v="urn:schemas-microsoft-com:vml" xmlns:wp14="http://schemas.microsoft.com/office/word/2010/wordprocessingDrawing" xmlns:wp="http://schemas.openxmlformats.org/drawingml/2006/wordprocessingDrawing" xmlns:w10="urn:schemas-microsoft-com:office:word" xmlns:w="http://schemas.openxmlformats.org/wordprocessingml/2006/main" xmlns:w14="http://schemas.microsoft.com/office/word/2010/wordml" xmlns:w15="http://schemas.microsoft.com/office/word/2012/wordml" xmlns:w16cex="http://schemas.microsoft.com/office/word/2018/wordml/cex" xmlns:w16cid="http://schemas.microsoft.com/office/word/2016/wordml/cid" xmlns:w16="http://schemas.microsoft.com/office/word/2018/wordml" xmlns:w16sdtdh="http://schemas.microsoft.com/office/word/2020/wordml/sdtdatahash" xmlns:w16se="http://schemas.microsoft.com/office/word/2015/wordml/symex" xmlns:wpg="http://schemas.microsoft.com/office/word/2010/wordprocessingGroup" xmlns:wpi="http://schemas.microsoft.com/office/word/2010/wordprocessingInk" xmlns:wne="http://schemas.microsoft.com/office/word/2006/wordml" xmlns:wps="http://schemas.microsoft.com/office/word/2010/wordprocessingShape" mc:Ignorable="w14 w15 w16se w16cid w16 w16cex w16sdtdh wp14">
+<w:ftr xmlns:wpc="http://schemas.microsoft.com/office/word/2010/wordprocessingCanvas" xmlns:cx="http://schemas.microsoft.com/office/drawing/2014/chartex" xmlns:cx1="http://schemas.microsoft.com/office/drawing/2015/9/8/chartex" xmlns:cx2="http://schemas.microsoft.com/office/drawing/2015/10/21/chartex" xmlns:cx3="http://schemas.microsoft.com/office/drawing/2016/5/9/chartex" xmlns:cx4="http://schemas.microsoft.com/office/drawing/2016/5/10/chartex" xmlns:cx5="http://schemas.microsoft.com/office/drawing/2016/5/11/chartex" xmlns:cx6="http://schemas.microsoft.com/office/drawing/2016/5/12/chartex" xmlns:cx7="http://schemas.microsoft.com/office/drawing/2016/5/13/chartex" xmlns:cx8="http://schemas.microsoft.com/office/drawing/2016/5/14/chartex" xmlns:mc="http://schemas.openxmlformats.org/markup-compatibility/2006" xmlns:aink="http://schemas.microsoft.com/office/drawing/2016/ink" xmlns:am3d="http://schemas.microsoft.com/office/drawing/2017/model3d" xmlns:o="urn:schemas-microsoft-com:office:office" xmlns:oel="http://schemas.microsoft.com/office/2019/extlst" xmlns:r="http://schemas.openxmlformats.org/officeDocument/2006/relationships" xmlns:m="http://schemas.openxmlformats.org/officeDocument/2006/math" xmlns:v="urn:schemas-microsoft-com:vml" xmlns:wp14="http://schemas.microsoft.com/office/word/2010/wordprocessingDrawing" xmlns:wp="http://schemas.openxmlformats.org/drawingml/2006/wordprocessingDrawing" xmlns:w10="urn:schemas-microsoft-com:office:word" xmlns:w="http://schemas.openxmlformats.org/wordprocessingml/2006/main" xmlns:w14="http://schemas.microsoft.com/office/word/2010/wordml" xmlns:w15="http://schemas.microsoft.com/office/word/2012/wordml" xmlns:w16cex="http://schemas.microsoft.com/office/word/2018/wordml/cex" xmlns:w16cid="http://schemas.microsoft.com/office/word/2016/wordml/cid" xmlns:w16="http://schemas.microsoft.com/office/word/2018/wordml" xmlns:w16sdtdh="http://schemas.microsoft.com/office/word/2020/wordml/sdtdatahash" xmlns:w16se="http://schemas.microsoft.com/office/word/2015/wordml/symex" xmlns:wpg="http://schemas.microsoft.com/office/word/2010/wordprocessingGroup" xmlns:wpi="http://schemas.microsoft.com/office/word/2010/wordprocessingInk" xmlns:wne="http://schemas.microsoft.com/office/word/2006/wordml" xmlns:wps="http://schemas.microsoft.com/office/word/2010/wordprocessingShape" mc:Ignorable="w14 w15 w16se w16cid w16 w16cex w16sdtdh wp14">
   <w:tbl>
     <w:tblPr>
       <w:tblW w:w="9646" w:type="dxa"/>
@@ -2636,7 +2556,7 @@
 </file>
 
 <file path=word/footnotes.xml><?xml version="1.0" encoding="utf-8"?>
-<w:footnotes xmlns:wpc="http://schemas.microsoft.com/office/word/2010/wordprocessingCanvas" xmlns:cx="http://schemas.microsoft.com/office/drawing/2014/chartex" xmlns:cx1="http://schemas.microsoft.com/office/drawing/2015/9/8/chartex" xmlns:cx2="http://schemas.microsoft.com/office/drawing/2015/10/21/chartex" xmlns:cx3="http://schemas.microsoft.com/office/drawing/2016/5/9/chartex" xmlns:cx4="http://schemas.microsoft.com/office/drawing/2016/5/10/chartex" xmlns:cx5="http://schemas.microsoft.com/office/drawing/2016/5/11/chartex" xmlns:cx6="http://schemas.microsoft.com/office/drawing/2016/5/12/chartex" xmlns:cx7="http://schemas.microsoft.com/office/drawing/2016/5/13/chartex" xmlns:cx8="http://schemas.microsoft.com/office/drawing/2016/5/14/chartex" xmlns:mc="http://schemas.openxmlformats.org/markup-compatibility/2006" xmlns:aink="http://schemas.microsoft.com/office/drawing/2016/ink" xmlns:am3d="http://schemas.microsoft.com/office/drawing/2017/model3d" xmlns:o="urn:schemas-microsoft-com:office:office" xmlns:r="http://schemas.openxmlformats.org/officeDocument/2006/relationships" xmlns:m="http://schemas.openxmlformats.org/officeDocument/2006/math" xmlns:v="urn:schemas-microsoft-com:vml" xmlns:wp14="http://schemas.microsoft.com/office/word/2010/wordprocessingDrawing" xmlns:wp="http://schemas.openxmlformats.org/drawingml/2006/wordprocessingDrawing" xmlns:w10="urn:schemas-microsoft-com:office:word" xmlns:w="http://schemas.openxmlformats.org/wordprocessingml/2006/main" xmlns:w14="http://schemas.microsoft.com/office/word/2010/wordml" xmlns:w15="http://schemas.microsoft.com/office/word/2012/wordml" xmlns:w16cex="http://schemas.microsoft.com/office/word/2018/wordml/cex" xmlns:w16cid="http://schemas.microsoft.com/office/word/2016/wordml/cid" xmlns:w16="http://schemas.microsoft.com/office/word/2018/wordml" xmlns:w16sdtdh="http://schemas.microsoft.com/office/word/2020/wordml/sdtdatahash" xmlns:w16se="http://schemas.microsoft.com/office/word/2015/wordml/symex" xmlns:wpg="http://schemas.microsoft.com/office/word/2010/wordprocessingGroup" xmlns:wpi="http://schemas.microsoft.com/office/word/2010/wordprocessingInk" xmlns:wne="http://schemas.microsoft.com/office/word/2006/wordml" xmlns:wps="http://schemas.microsoft.com/office/word/2010/wordprocessingShape" mc:Ignorable="w14 w15 w16se w16cid w16 w16cex w16sdtdh wp14">
+<w:footnotes xmlns:wpc="http://schemas.microsoft.com/office/word/2010/wordprocessingCanvas" xmlns:cx="http://schemas.microsoft.com/office/drawing/2014/chartex" xmlns:cx1="http://schemas.microsoft.com/office/drawing/2015/9/8/chartex" xmlns:cx2="http://schemas.microsoft.com/office/drawing/2015/10/21/chartex" xmlns:cx3="http://schemas.microsoft.com/office/drawing/2016/5/9/chartex" xmlns:cx4="http://schemas.microsoft.com/office/drawing/2016/5/10/chartex" xmlns:cx5="http://schemas.microsoft.com/office/drawing/2016/5/11/chartex" xmlns:cx6="http://schemas.microsoft.com/office/drawing/2016/5/12/chartex" xmlns:cx7="http://schemas.microsoft.com/office/drawing/2016/5/13/chartex" xmlns:cx8="http://schemas.microsoft.com/office/drawing/2016/5/14/chartex" xmlns:mc="http://schemas.openxmlformats.org/markup-compatibility/2006" xmlns:aink="http://schemas.microsoft.com/office/drawing/2016/ink" xmlns:am3d="http://schemas.microsoft.com/office/drawing/2017/model3d" xmlns:o="urn:schemas-microsoft-com:office:office" xmlns:oel="http://schemas.microsoft.com/office/2019/extlst" xmlns:r="http://schemas.openxmlformats.org/officeDocument/2006/relationships" xmlns:m="http://schemas.openxmlformats.org/officeDocument/2006/math" xmlns:v="urn:schemas-microsoft-com:vml" xmlns:wp14="http://schemas.microsoft.com/office/word/2010/wordprocessingDrawing" xmlns:wp="http://schemas.openxmlformats.org/drawingml/2006/wordprocessingDrawing" xmlns:w10="urn:schemas-microsoft-com:office:word" xmlns:w="http://schemas.openxmlformats.org/wordprocessingml/2006/main" xmlns:w14="http://schemas.microsoft.com/office/word/2010/wordml" xmlns:w15="http://schemas.microsoft.com/office/word/2012/wordml" xmlns:w16cex="http://schemas.microsoft.com/office/word/2018/wordml/cex" xmlns:w16cid="http://schemas.microsoft.com/office/word/2016/wordml/cid" xmlns:w16="http://schemas.microsoft.com/office/word/2018/wordml" xmlns:w16sdtdh="http://schemas.microsoft.com/office/word/2020/wordml/sdtdatahash" xmlns:w16se="http://schemas.microsoft.com/office/word/2015/wordml/symex" xmlns:wpg="http://schemas.microsoft.com/office/word/2010/wordprocessingGroup" xmlns:wpi="http://schemas.microsoft.com/office/word/2010/wordprocessingInk" xmlns:wne="http://schemas.microsoft.com/office/word/2006/wordml" xmlns:wps="http://schemas.microsoft.com/office/word/2010/wordprocessingShape" mc:Ignorable="w14 w15 w16se w16cid w16 w16cex w16sdtdh wp14">
   <w:footnote w:type="separator" w:id="-1">
     <w:p>
       <w:r>
@@ -2658,9 +2578,11 @@
 </file>
 
 <file path=word/header1.xml><?xml version="1.0" encoding="utf-8"?>
-<w:hdr xmlns:wpc="http://schemas.microsoft.com/office/word/2010/wordprocessingCanvas" xmlns:cx="http://schemas.microsoft.com/office/drawing/2014/chartex" xmlns:cx1="http://schemas.microsoft.com/office/drawing/2015/9/8/chartex" xmlns:cx2="http://schemas.microsoft.com/office/drawing/2015/10/21/chartex" xmlns:cx3="http://schemas.microsoft.com/office/drawing/2016/5/9/chartex" xmlns:cx4="http://schemas.microsoft.com/office/drawing/2016/5/10/chartex" xmlns:cx5="http://schemas.microsoft.com/office/drawing/2016/5/11/chartex" xmlns:cx6="http://schemas.microsoft.com/office/drawing/2016/5/12/chartex" xmlns:cx7="http://schemas.microsoft.com/office/drawing/2016/5/13/chartex" xmlns:cx8="http://schemas.microsoft.com/office/drawing/2016/5/14/chartex" xmlns:mc="http://schemas.openxmlformats.org/markup-compatibility/2006" xmlns:aink="http://schemas.microsoft.com/office/drawing/2016/ink" xmlns:am3d="http://schemas.microsoft.com/office/drawing/2017/model3d" xmlns:o="urn:schemas-microsoft-com:office:office" xmlns:r="http://schemas.openxmlformats.org/officeDocument/2006/relationships" xmlns:m="http://schemas.openxmlformats.org/officeDocument/2006/math" xmlns:v="urn:schemas-microsoft-com:vml" xmlns:wp14="http://schemas.microsoft.com/office/word/2010/wordprocessingDrawing" xmlns:wp="http://schemas.openxmlformats.org/drawingml/2006/wordprocessingDrawing" xmlns:w10="urn:schemas-microsoft-com:office:word" xmlns:w="http://schemas.openxmlformats.org/wordprocessingml/2006/main" xmlns:w14="http://schemas.microsoft.com/office/word/2010/wordml" xmlns:w15="http://schemas.microsoft.com/office/word/2012/wordml" xmlns:w16cex="http://schemas.microsoft.com/office/word/2018/wordml/cex" xmlns:w16cid="http://schemas.microsoft.com/office/word/2016/wordml/cid" xmlns:w16="http://schemas.microsoft.com/office/word/2018/wordml" xmlns:w16sdtdh="http://schemas.microsoft.com/office/word/2020/wordml/sdtdatahash" xmlns:w16se="http://schemas.microsoft.com/office/word/2015/wordml/symex" xmlns:wpg="http://schemas.microsoft.com/office/word/2010/wordprocessingGroup" xmlns:wpi="http://schemas.microsoft.com/office/word/2010/wordprocessingInk" xmlns:wne="http://schemas.microsoft.com/office/word/2006/wordml" xmlns:wps="http://schemas.microsoft.com/office/word/2010/wordprocessingShape" mc:Ignorable="w14 w15 w16se w16cid w16 w16cex w16sdtdh wp14">
-  <w:sdt>
-    <w:sdtPr>
+<w:hdr xmlns:wpc="http://schemas.microsoft.com/office/word/2010/wordprocessingCanvas" xmlns:cx="http://schemas.microsoft.com/office/drawing/2014/chartex" xmlns:cx1="http://schemas.microsoft.com/office/drawing/2015/9/8/chartex" xmlns:cx2="http://schemas.microsoft.com/office/drawing/2015/10/21/chartex" xmlns:cx3="http://schemas.microsoft.com/office/drawing/2016/5/9/chartex" xmlns:cx4="http://schemas.microsoft.com/office/drawing/2016/5/10/chartex" xmlns:cx5="http://schemas.microsoft.com/office/drawing/2016/5/11/chartex" xmlns:cx6="http://schemas.microsoft.com/office/drawing/2016/5/12/chartex" xmlns:cx7="http://schemas.microsoft.com/office/drawing/2016/5/13/chartex" xmlns:cx8="http://schemas.microsoft.com/office/drawing/2016/5/14/chartex" xmlns:mc="http://schemas.openxmlformats.org/markup-compatibility/2006" xmlns:aink="http://schemas.microsoft.com/office/drawing/2016/ink" xmlns:am3d="http://schemas.microsoft.com/office/drawing/2017/model3d" xmlns:o="urn:schemas-microsoft-com:office:office" xmlns:oel="http://schemas.microsoft.com/office/2019/extlst" xmlns:r="http://schemas.openxmlformats.org/officeDocument/2006/relationships" xmlns:m="http://schemas.openxmlformats.org/officeDocument/2006/math" xmlns:v="urn:schemas-microsoft-com:vml" xmlns:wp14="http://schemas.microsoft.com/office/word/2010/wordprocessingDrawing" xmlns:wp="http://schemas.openxmlformats.org/drawingml/2006/wordprocessingDrawing" xmlns:w10="urn:schemas-microsoft-com:office:word" xmlns:w="http://schemas.openxmlformats.org/wordprocessingml/2006/main" xmlns:w14="http://schemas.microsoft.com/office/word/2010/wordml" xmlns:w15="http://schemas.microsoft.com/office/word/2012/wordml" xmlns:w16cex="http://schemas.microsoft.com/office/word/2018/wordml/cex" xmlns:w16cid="http://schemas.microsoft.com/office/word/2016/wordml/cid" xmlns:w16="http://schemas.microsoft.com/office/word/2018/wordml" xmlns:w16sdtdh="http://schemas.microsoft.com/office/word/2020/wordml/sdtdatahash" xmlns:w16se="http://schemas.microsoft.com/office/word/2015/wordml/symex" xmlns:wpg="http://schemas.microsoft.com/office/word/2010/wordprocessingGroup" xmlns:wpi="http://schemas.microsoft.com/office/word/2010/wordprocessingInk" xmlns:wne="http://schemas.microsoft.com/office/word/2006/wordml" xmlns:wps="http://schemas.microsoft.com/office/word/2010/wordprocessingShape" mc:Ignorable="w14 w15 w16se w16cid w16 w16cex w16sdtdh wp14">
+  <w:p>
+    <w:pPr>
+      <w:pStyle w:val="Header"/>
+      <w:jc w:val="right"/>
       <w:rPr>
         <w:b/>
         <w:bCs/>
@@ -2668,232 +2590,8 @@
         <w:sz w:val="32"/>
         <w:szCs w:val="32"/>
       </w:rPr>
-      <w:id w:val="-1850409260"/>
-      <w:docPartObj>
-        <w:docPartGallery w:val="Page Numbers (Margins)"/>
-        <w:docPartUnique/>
-      </w:docPartObj>
-    </w:sdtPr>
-    <w:sdtEndPr/>
-    <w:sdtContent>
-      <w:p>
-        <w:pPr>
-          <w:pStyle w:val="Header"/>
-          <w:jc w:val="right"/>
-          <w:rPr>
-            <w:b/>
-            <w:bCs/>
-            <w:color w:val="0A3266"/>
-            <w:sz w:val="32"/>
-            <w:szCs w:val="32"/>
-          </w:rPr>
-        </w:pPr>
-        <w:r>
-          <w:rPr>
-            <w:b/>
-            <w:bCs/>
-            <w:noProof/>
-            <w:color w:val="0A3266"/>
-            <w:sz w:val="32"/>
-            <w:szCs w:val="32"/>
-          </w:rPr>
-          <mc:AlternateContent>
-            <mc:Choice Requires="wps">
-              <w:drawing>
-                <wp:anchor distT="0" distB="0" distL="114300" distR="114300" simplePos="0" relativeHeight="251659264" behindDoc="0" locked="0" layoutInCell="0" allowOverlap="1" wp14:anchorId="4F23B4ED" wp14:editId="5C34A0DC">
-                  <wp:simplePos x="0" y="0"/>
-                  <wp:positionH relativeFrom="rightMargin">
-                    <wp:align>center</wp:align>
-                  </wp:positionH>
-                  <wp:positionV relativeFrom="margin">
-                    <wp:align>bottom</wp:align>
-                  </wp:positionV>
-                  <wp:extent cx="510540" cy="2183130"/>
-                  <wp:effectExtent l="0" t="0" r="3810" b="0"/>
-                  <wp:wrapNone/>
-                  <wp:docPr id="1" name="Rectangle 1"/>
-                  <wp:cNvGraphicFramePr>
-                    <a:graphicFrameLocks xmlns:a="http://schemas.openxmlformats.org/drawingml/2006/main"/>
-                  </wp:cNvGraphicFramePr>
-                  <a:graphic xmlns:a="http://schemas.openxmlformats.org/drawingml/2006/main">
-                    <a:graphicData uri="http://schemas.microsoft.com/office/word/2010/wordprocessingShape">
-                      <wps:wsp>
-                        <wps:cNvSpPr>
-                          <a:spLocks noChangeArrowheads="1"/>
-                        </wps:cNvSpPr>
-                        <wps:spPr bwMode="auto">
-                          <a:xfrm>
-                            <a:off x="0" y="0"/>
-                            <a:ext cx="510540" cy="2183130"/>
-                          </a:xfrm>
-                          <a:prstGeom prst="rect">
-                            <a:avLst/>
-                          </a:prstGeom>
-                          <a:noFill/>
-                          <a:ln>
-                            <a:noFill/>
-                          </a:ln>
-                          <a:extLst>
-                            <a:ext uri="{909E8E84-426E-40DD-AFC4-6F175D3DCCD1}">
-                              <a14:hiddenFill xmlns:a14="http://schemas.microsoft.com/office/drawing/2010/main">
-                                <a:solidFill>
-                                  <a:srgbClr val="FFFFFF"/>
-                                </a:solidFill>
-                              </a14:hiddenFill>
-                            </a:ext>
-                            <a:ext uri="{91240B29-F687-4F45-9708-019B960494DF}">
-                              <a14:hiddenLine xmlns:a14="http://schemas.microsoft.com/office/drawing/2010/main" w="9525">
-                                <a:solidFill>
-                                  <a:srgbClr val="000000"/>
-                                </a:solidFill>
-                                <a:miter lim="800000"/>
-                                <a:headEnd/>
-                                <a:tailEnd/>
-                              </a14:hiddenLine>
-                            </a:ext>
-                          </a:extLst>
-                        </wps:spPr>
-                        <wps:txbx>
-                          <w:txbxContent>
-                            <w:p>
-                              <w:pPr>
-                                <w:pStyle w:val="Footer"/>
-                                <w:rPr>
-                                  <w:rFonts w:asciiTheme="majorHAnsi" w:eastAsiaTheme="majorEastAsia" w:hAnsiTheme="majorHAnsi" w:cstheme="majorBidi"/>
-                                  <w:sz w:val="44"/>
-                                  <w:szCs w:val="44"/>
-                                </w:rPr>
-                              </w:pPr>
-                              <w:r>
-                                <w:rPr>
-                                  <w:rFonts w:asciiTheme="majorHAnsi" w:eastAsiaTheme="majorEastAsia" w:hAnsiTheme="majorHAnsi" w:cstheme="majorBidi"/>
-                                </w:rPr>
-                                <w:t>Page</w:t>
-                              </w:r>
-                              <w:r>
-                                <w:rPr>
-                                  <w:rFonts w:eastAsiaTheme="minorEastAsia" w:cs="Times New Roman"/>
-                                  <w:sz w:val="22"/>
-                                  <w:szCs w:val="22"/>
-                                </w:rPr>
-                                <w:fldChar w:fldCharType="begin"/>
-                              </w:r>
-                              <w:r>
-                                <w:instrText xml:space="preserve"> PAGE    \* MERGEFORMAT </w:instrText>
-                              </w:r>
-                              <w:r>
-                                <w:rPr>
-                                  <w:rFonts w:eastAsiaTheme="minorEastAsia" w:cs="Times New Roman"/>
-                                  <w:sz w:val="22"/>
-                                  <w:szCs w:val="22"/>
-                                </w:rPr>
-                                <w:fldChar w:fldCharType="separate"/>
-                              </w:r>
-                              <w:r>
-                                <w:rPr>
-                                  <w:rFonts w:asciiTheme="majorHAnsi" w:eastAsiaTheme="majorEastAsia" w:hAnsiTheme="majorHAnsi" w:cstheme="majorBidi"/>
-                                  <w:noProof/>
-                                  <w:sz w:val="44"/>
-                                  <w:szCs w:val="44"/>
-                                </w:rPr>
-                                <w:t>2</w:t>
-                              </w:r>
-                              <w:r>
-                                <w:rPr>
-                                  <w:rFonts w:asciiTheme="majorHAnsi" w:eastAsiaTheme="majorEastAsia" w:hAnsiTheme="majorHAnsi" w:cstheme="majorBidi"/>
-                                  <w:noProof/>
-                                  <w:sz w:val="44"/>
-                                  <w:szCs w:val="44"/>
-                                </w:rPr>
-                                <w:fldChar w:fldCharType="end"/>
-                              </w:r>
-                            </w:p>
-                          </w:txbxContent>
-                        </wps:txbx>
-                        <wps:bodyPr rot="0" vert="vert270" wrap="square" lIns="91440" tIns="45720" rIns="91440" bIns="45720" anchor="ctr" anchorCtr="0" upright="1">
-                          <a:spAutoFit/>
-                        </wps:bodyPr>
-                      </wps:wsp>
-                    </a:graphicData>
-                  </a:graphic>
-                  <wp14:sizeRelH relativeFrom="page">
-                    <wp14:pctWidth>0</wp14:pctWidth>
-                  </wp14:sizeRelH>
-                  <wp14:sizeRelV relativeFrom="page">
-                    <wp14:pctHeight>0</wp14:pctHeight>
-                  </wp14:sizeRelV>
-                </wp:anchor>
-              </w:drawing>
-            </mc:Choice>
-            <mc:Fallback>
-              <w:pict>
-                <v:rect w14:anchorId="4F23B4ED" id="Rectangle 1" o:spid="_x0000_s1026" style="position:absolute;left:0;text-align:left;margin-left:0;margin-top:0;width:40.2pt;height:171.9pt;z-index:251659264;visibility:visible;mso-wrap-style:square;mso-width-percent:0;mso-height-percent:0;mso-wrap-distance-left:9pt;mso-wrap-distance-top:0;mso-wrap-distance-right:9pt;mso-wrap-distance-bottom:0;mso-position-horizontal:center;mso-position-horizontal-relative:right-margin-area;mso-position-vertical:bottom;mso-position-vertical-relative:margin;mso-width-percent:0;mso-height-percent:0;mso-width-relative:page;mso-height-relative:page;v-text-anchor:middle" o:gfxdata="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" o:allowincell="f" filled="f" stroked="f">
-                  <v:textbox style="layout-flow:vertical;mso-layout-flow-alt:bottom-to-top;mso-fit-shape-to-text:t">
-                    <w:txbxContent>
-                      <w:p>
-                        <w:pPr>
-                          <w:pStyle w:val="Footer"/>
-                          <w:rPr>
-                            <w:rFonts w:asciiTheme="majorHAnsi" w:eastAsiaTheme="majorEastAsia" w:hAnsiTheme="majorHAnsi" w:cstheme="majorBidi"/>
-                            <w:sz w:val="44"/>
-                            <w:szCs w:val="44"/>
-                          </w:rPr>
-                        </w:pPr>
-                        <w:r>
-                          <w:rPr>
-                            <w:rFonts w:asciiTheme="majorHAnsi" w:eastAsiaTheme="majorEastAsia" w:hAnsiTheme="majorHAnsi" w:cstheme="majorBidi"/>
-                          </w:rPr>
-                          <w:t>Page</w:t>
-                        </w:r>
-                        <w:r>
-                          <w:rPr>
-                            <w:rFonts w:eastAsiaTheme="minorEastAsia" w:cs="Times New Roman"/>
-                            <w:sz w:val="22"/>
-                            <w:szCs w:val="22"/>
-                          </w:rPr>
-                          <w:fldChar w:fldCharType="begin"/>
-                        </w:r>
-                        <w:r>
-                          <w:instrText xml:space="preserve"> PAGE    \* MERGEFORMAT </w:instrText>
-                        </w:r>
-                        <w:r>
-                          <w:rPr>
-                            <w:rFonts w:eastAsiaTheme="minorEastAsia" w:cs="Times New Roman"/>
-                            <w:sz w:val="22"/>
-                            <w:szCs w:val="22"/>
-                          </w:rPr>
-                          <w:fldChar w:fldCharType="separate"/>
-                        </w:r>
-                        <w:r>
-                          <w:rPr>
-                            <w:rFonts w:asciiTheme="majorHAnsi" w:eastAsiaTheme="majorEastAsia" w:hAnsiTheme="majorHAnsi" w:cstheme="majorBidi"/>
-                            <w:noProof/>
-                            <w:sz w:val="44"/>
-                            <w:szCs w:val="44"/>
-                          </w:rPr>
-                          <w:t>2</w:t>
-                        </w:r>
-                        <w:r>
-                          <w:rPr>
-                            <w:rFonts w:asciiTheme="majorHAnsi" w:eastAsiaTheme="majorEastAsia" w:hAnsiTheme="majorHAnsi" w:cstheme="majorBidi"/>
-                            <w:noProof/>
-                            <w:sz w:val="44"/>
-                            <w:szCs w:val="44"/>
-                          </w:rPr>
-                          <w:fldChar w:fldCharType="end"/>
-                        </w:r>
-                      </w:p>
-                    </w:txbxContent>
-                  </v:textbox>
-                  <w10:wrap anchorx="margin" anchory="margin"/>
-                </v:rect>
-              </w:pict>
-            </mc:Fallback>
-          </mc:AlternateContent>
-        </w:r>
-      </w:p>
-    </w:sdtContent>
-  </w:sdt>
+    </w:pPr>
+  </w:p>
   <w:p>
     <w:pPr>
       <w:pStyle w:val="Header"/>
@@ -3800,12 +3498,7 @@
 </file>
 
 <file path=customXml/item1.xml><?xml version="1.0" encoding="utf-8"?>
-<?mso-contentType ?>
-<FormTemplates xmlns="http://schemas.microsoft.com/sharepoint/v3/contenttype/forms">
-  <Display>DocumentLibraryForm</Display>
-  <Edit>DocumentLibraryForm</Edit>
-  <New>DocumentLibraryForm</New>
-</FormTemplates>
+<b:Sources xmlns:b="http://schemas.openxmlformats.org/officeDocument/2006/bibliography" xmlns="http://schemas.openxmlformats.org/officeDocument/2006/bibliography" SelectedStyle="/APASixthEditionOfficeOnline.xsl" StyleName="APA" Version="6"/>
 </file>
 
 <file path=customXml/item2.xml><?xml version="1.0" encoding="utf-8"?>
@@ -4032,7 +3725,12 @@
 </file>
 
 <file path=customXml/item3.xml><?xml version="1.0" encoding="utf-8"?>
-<b:Sources xmlns:b="http://schemas.openxmlformats.org/officeDocument/2006/bibliography" xmlns="http://schemas.openxmlformats.org/officeDocument/2006/bibliography" SelectedStyle="/APASixthEditionOfficeOnline.xsl" StyleName="APA" Version="6"/>
+<?mso-contentType ?>
+<FormTemplates xmlns="http://schemas.microsoft.com/sharepoint/v3/contenttype/forms">
+  <Display>DocumentLibraryForm</Display>
+  <Edit>DocumentLibraryForm</Edit>
+  <New>DocumentLibraryForm</New>
+</FormTemplates>
 </file>
 
 <file path=customXml/item4.xml><?xml version="1.0" encoding="utf-8"?>
@@ -4042,9 +3740,9 @@
 </file>
 
 <file path=customXml/itemProps1.xml><?xml version="1.0" encoding="utf-8"?>
-<ds:datastoreItem xmlns:ds="http://schemas.openxmlformats.org/officeDocument/2006/customXml" ds:itemID="{641E4145-9D85-4BD2-927D-7AB21DB3B68E}">
+<ds:datastoreItem xmlns:ds="http://schemas.openxmlformats.org/officeDocument/2006/customXml" ds:itemID="{9CE651B1-34DA-524A-9E9A-91E44FB38903}">
   <ds:schemaRefs>
-    <ds:schemaRef ds:uri="http://schemas.microsoft.com/sharepoint/v3/contenttype/forms"/>
+    <ds:schemaRef ds:uri="http://schemas.openxmlformats.org/officeDocument/2006/bibliography"/>
   </ds:schemaRefs>
 </ds:datastoreItem>
 </file>
@@ -4069,9 +3767,9 @@
 </file>
 
 <file path=customXml/itemProps3.xml><?xml version="1.0" encoding="utf-8"?>
-<ds:datastoreItem xmlns:ds="http://schemas.openxmlformats.org/officeDocument/2006/customXml" ds:itemID="{9CE651B1-34DA-524A-9E9A-91E44FB38903}">
+<ds:datastoreItem xmlns:ds="http://schemas.openxmlformats.org/officeDocument/2006/customXml" ds:itemID="{641E4145-9D85-4BD2-927D-7AB21DB3B68E}">
   <ds:schemaRefs>
-    <ds:schemaRef ds:uri="http://schemas.openxmlformats.org/officeDocument/2006/bibliography"/>
+    <ds:schemaRef ds:uri="http://schemas.microsoft.com/sharepoint/v3/contenttype/forms"/>
   </ds:schemaRefs>
 </ds:datastoreItem>
 </file>

</xml_diff>

<commit_message>
#2305 Updated template for CDOGS Pdf render issue
</commit_message>
<xml_diff>
--- a/request-management-api/request_api/receipt_templates/receipt_word.docx
+++ b/request-management-api/request_api/receipt_templates/receipt_word.docx
@@ -1,6 +1,6 @@
 
 <file path=word/document.xml><?xml version="1.0" encoding="utf-8"?>
-<w:document xmlns:wpc="http://schemas.microsoft.com/office/word/2010/wordprocessingCanvas" xmlns:cx="http://schemas.microsoft.com/office/drawing/2014/chartex" xmlns:cx1="http://schemas.microsoft.com/office/drawing/2015/9/8/chartex" xmlns:cx2="http://schemas.microsoft.com/office/drawing/2015/10/21/chartex" xmlns:cx3="http://schemas.microsoft.com/office/drawing/2016/5/9/chartex" xmlns:cx4="http://schemas.microsoft.com/office/drawing/2016/5/10/chartex" xmlns:cx5="http://schemas.microsoft.com/office/drawing/2016/5/11/chartex" xmlns:cx6="http://schemas.microsoft.com/office/drawing/2016/5/12/chartex" xmlns:cx7="http://schemas.microsoft.com/office/drawing/2016/5/13/chartex" xmlns:cx8="http://schemas.microsoft.com/office/drawing/2016/5/14/chartex" xmlns:mc="http://schemas.openxmlformats.org/markup-compatibility/2006" xmlns:aink="http://schemas.microsoft.com/office/drawing/2016/ink" xmlns:am3d="http://schemas.microsoft.com/office/drawing/2017/model3d" xmlns:o="urn:schemas-microsoft-com:office:office" xmlns:r="http://schemas.openxmlformats.org/officeDocument/2006/relationships" xmlns:m="http://schemas.openxmlformats.org/officeDocument/2006/math" xmlns:v="urn:schemas-microsoft-com:vml" xmlns:wp14="http://schemas.microsoft.com/office/word/2010/wordprocessingDrawing" xmlns:wp="http://schemas.openxmlformats.org/drawingml/2006/wordprocessingDrawing" xmlns:w10="urn:schemas-microsoft-com:office:word" xmlns:w="http://schemas.openxmlformats.org/wordprocessingml/2006/main" xmlns:w14="http://schemas.microsoft.com/office/word/2010/wordml" xmlns:w15="http://schemas.microsoft.com/office/word/2012/wordml" xmlns:w16cex="http://schemas.microsoft.com/office/word/2018/wordml/cex" xmlns:w16cid="http://schemas.microsoft.com/office/word/2016/wordml/cid" xmlns:w16="http://schemas.microsoft.com/office/word/2018/wordml" xmlns:w16sdtdh="http://schemas.microsoft.com/office/word/2020/wordml/sdtdatahash" xmlns:w16se="http://schemas.microsoft.com/office/word/2015/wordml/symex" xmlns:wpg="http://schemas.microsoft.com/office/word/2010/wordprocessingGroup" xmlns:wpi="http://schemas.microsoft.com/office/word/2010/wordprocessingInk" xmlns:wne="http://schemas.microsoft.com/office/word/2006/wordml" xmlns:wps="http://schemas.microsoft.com/office/word/2010/wordprocessingShape" mc:Ignorable="w14 w15 w16se w16cid w16 w16cex w16sdtdh wp14">
+<w:document xmlns:wpc="http://schemas.microsoft.com/office/word/2010/wordprocessingCanvas" xmlns:cx="http://schemas.microsoft.com/office/drawing/2014/chartex" xmlns:cx1="http://schemas.microsoft.com/office/drawing/2015/9/8/chartex" xmlns:cx2="http://schemas.microsoft.com/office/drawing/2015/10/21/chartex" xmlns:cx3="http://schemas.microsoft.com/office/drawing/2016/5/9/chartex" xmlns:cx4="http://schemas.microsoft.com/office/drawing/2016/5/10/chartex" xmlns:cx5="http://schemas.microsoft.com/office/drawing/2016/5/11/chartex" xmlns:cx6="http://schemas.microsoft.com/office/drawing/2016/5/12/chartex" xmlns:cx7="http://schemas.microsoft.com/office/drawing/2016/5/13/chartex" xmlns:cx8="http://schemas.microsoft.com/office/drawing/2016/5/14/chartex" xmlns:mc="http://schemas.openxmlformats.org/markup-compatibility/2006" xmlns:aink="http://schemas.microsoft.com/office/drawing/2016/ink" xmlns:am3d="http://schemas.microsoft.com/office/drawing/2017/model3d" xmlns:o="urn:schemas-microsoft-com:office:office" xmlns:oel="http://schemas.microsoft.com/office/2019/extlst" xmlns:r="http://schemas.openxmlformats.org/officeDocument/2006/relationships" xmlns:m="http://schemas.openxmlformats.org/officeDocument/2006/math" xmlns:v="urn:schemas-microsoft-com:vml" xmlns:wp14="http://schemas.microsoft.com/office/word/2010/wordprocessingDrawing" xmlns:wp="http://schemas.openxmlformats.org/drawingml/2006/wordprocessingDrawing" xmlns:w10="urn:schemas-microsoft-com:office:word" xmlns:w="http://schemas.openxmlformats.org/wordprocessingml/2006/main" xmlns:w14="http://schemas.microsoft.com/office/word/2010/wordml" xmlns:w15="http://schemas.microsoft.com/office/word/2012/wordml" xmlns:w16cex="http://schemas.microsoft.com/office/word/2018/wordml/cex" xmlns:w16cid="http://schemas.microsoft.com/office/word/2016/wordml/cid" xmlns:w16="http://schemas.microsoft.com/office/word/2018/wordml" xmlns:w16sdtdh="http://schemas.microsoft.com/office/word/2020/wordml/sdtdatahash" xmlns:w16se="http://schemas.microsoft.com/office/word/2015/wordml/symex" xmlns:wpg="http://schemas.microsoft.com/office/word/2010/wordprocessingGroup" xmlns:wpi="http://schemas.microsoft.com/office/word/2010/wordprocessingInk" xmlns:wne="http://schemas.microsoft.com/office/word/2006/wordml" xmlns:wps="http://schemas.microsoft.com/office/word/2010/wordprocessingShape" mc:Ignorable="w14 w15 w16se w16cid w16 w16cex w16sdtdh wp14">
   <w:body>
     <w:tbl>
       <w:tblPr>
@@ -890,27 +890,7 @@
                 <w:sz w:val="22"/>
                 <w:szCs w:val="22"/>
               </w:rPr>
-              <w:t>[</w:t>
-            </w:r>
-            <w:proofErr w:type="spellStart"/>
-            <w:r>
-              <w:rPr>
-                <w:rFonts w:ascii="BC Sans" w:hAnsi="BC Sans"/>
-                <w:color w:val="000000" w:themeColor="text1"/>
-                <w:sz w:val="22"/>
-                <w:szCs w:val="22"/>
-              </w:rPr>
-              <w:t>i</w:t>
-            </w:r>
-            <w:proofErr w:type="spellEnd"/>
-            <w:r>
-              <w:rPr>
-                <w:rFonts w:ascii="BC Sans" w:hAnsi="BC Sans"/>
-                <w:color w:val="000000" w:themeColor="text1"/>
-                <w:sz w:val="22"/>
-                <w:szCs w:val="22"/>
-              </w:rPr>
-              <w:t>].</w:t>
+              <w:t>[i].</w:t>
             </w:r>
             <w:proofErr w:type="spellStart"/>
             <w:r>
@@ -1053,47 +1033,7 @@
                 <w:sz w:val="22"/>
                 <w:szCs w:val="22"/>
               </w:rPr>
-              <w:t>[</w:t>
-            </w:r>
-            <w:proofErr w:type="spellStart"/>
-            <w:r>
-              <w:rPr>
-                <w:rFonts w:ascii="BC Sans" w:hAnsi="BC Sans"/>
-                <w:color w:val="000000" w:themeColor="text1"/>
-                <w:sz w:val="22"/>
-                <w:szCs w:val="22"/>
-              </w:rPr>
-              <w:t>i</w:t>
-            </w:r>
-            <w:proofErr w:type="spellEnd"/>
-            <w:r>
-              <w:rPr>
-                <w:rFonts w:ascii="BC Sans" w:hAnsi="BC Sans"/>
-                <w:color w:val="000000" w:themeColor="text1"/>
-                <w:sz w:val="22"/>
-                <w:szCs w:val="22"/>
-              </w:rPr>
-              <w:t>].ministry[</w:t>
-            </w:r>
-            <w:proofErr w:type="spellStart"/>
-            <w:r>
-              <w:rPr>
-                <w:rFonts w:ascii="BC Sans" w:hAnsi="BC Sans"/>
-                <w:color w:val="000000" w:themeColor="text1"/>
-                <w:sz w:val="22"/>
-                <w:szCs w:val="22"/>
-              </w:rPr>
-              <w:t>i</w:t>
-            </w:r>
-            <w:proofErr w:type="spellEnd"/>
-            <w:r>
-              <w:rPr>
-                <w:rFonts w:ascii="BC Sans" w:hAnsi="BC Sans"/>
-                <w:color w:val="000000" w:themeColor="text1"/>
-                <w:sz w:val="22"/>
-                <w:szCs w:val="22"/>
-              </w:rPr>
-              <w:t>]</w:t>
+              <w:t>[i].ministry[i]</w:t>
             </w:r>
             <w:r>
               <w:rPr>
@@ -1198,27 +1138,7 @@
                 <w:sz w:val="22"/>
                 <w:szCs w:val="22"/>
               </w:rPr>
-              <w:t>[</w:t>
-            </w:r>
-            <w:proofErr w:type="spellStart"/>
-            <w:r>
-              <w:rPr>
-                <w:rFonts w:ascii="BC Sans" w:hAnsi="BC Sans"/>
-                <w:color w:val="000000" w:themeColor="text1"/>
-                <w:sz w:val="22"/>
-                <w:szCs w:val="22"/>
-              </w:rPr>
-              <w:t>i</w:t>
-            </w:r>
-            <w:proofErr w:type="spellEnd"/>
-            <w:r>
-              <w:rPr>
-                <w:rFonts w:ascii="BC Sans" w:hAnsi="BC Sans"/>
-                <w:color w:val="000000" w:themeColor="text1"/>
-                <w:sz w:val="22"/>
-                <w:szCs w:val="22"/>
-              </w:rPr>
-              <w:t>].ministry[i+1].name}</w:t>
+              <w:t>[i].ministry[i+1].name}</w:t>
             </w:r>
           </w:p>
         </w:tc>
@@ -1814,7 +1734,7 @@
 </file>
 
 <file path=word/endnotes.xml><?xml version="1.0" encoding="utf-8"?>
-<w:endnotes xmlns:wpc="http://schemas.microsoft.com/office/word/2010/wordprocessingCanvas" xmlns:cx="http://schemas.microsoft.com/office/drawing/2014/chartex" xmlns:cx1="http://schemas.microsoft.com/office/drawing/2015/9/8/chartex" xmlns:cx2="http://schemas.microsoft.com/office/drawing/2015/10/21/chartex" xmlns:cx3="http://schemas.microsoft.com/office/drawing/2016/5/9/chartex" xmlns:cx4="http://schemas.microsoft.com/office/drawing/2016/5/10/chartex" xmlns:cx5="http://schemas.microsoft.com/office/drawing/2016/5/11/chartex" xmlns:cx6="http://schemas.microsoft.com/office/drawing/2016/5/12/chartex" xmlns:cx7="http://schemas.microsoft.com/office/drawing/2016/5/13/chartex" xmlns:cx8="http://schemas.microsoft.com/office/drawing/2016/5/14/chartex" xmlns:mc="http://schemas.openxmlformats.org/markup-compatibility/2006" xmlns:aink="http://schemas.microsoft.com/office/drawing/2016/ink" xmlns:am3d="http://schemas.microsoft.com/office/drawing/2017/model3d" xmlns:o="urn:schemas-microsoft-com:office:office" xmlns:r="http://schemas.openxmlformats.org/officeDocument/2006/relationships" xmlns:m="http://schemas.openxmlformats.org/officeDocument/2006/math" xmlns:v="urn:schemas-microsoft-com:vml" xmlns:wp14="http://schemas.microsoft.com/office/word/2010/wordprocessingDrawing" xmlns:wp="http://schemas.openxmlformats.org/drawingml/2006/wordprocessingDrawing" xmlns:w10="urn:schemas-microsoft-com:office:word" xmlns:w="http://schemas.openxmlformats.org/wordprocessingml/2006/main" xmlns:w14="http://schemas.microsoft.com/office/word/2010/wordml" xmlns:w15="http://schemas.microsoft.com/office/word/2012/wordml" xmlns:w16cex="http://schemas.microsoft.com/office/word/2018/wordml/cex" xmlns:w16cid="http://schemas.microsoft.com/office/word/2016/wordml/cid" xmlns:w16="http://schemas.microsoft.com/office/word/2018/wordml" xmlns:w16sdtdh="http://schemas.microsoft.com/office/word/2020/wordml/sdtdatahash" xmlns:w16se="http://schemas.microsoft.com/office/word/2015/wordml/symex" xmlns:wpg="http://schemas.microsoft.com/office/word/2010/wordprocessingGroup" xmlns:wpi="http://schemas.microsoft.com/office/word/2010/wordprocessingInk" xmlns:wne="http://schemas.microsoft.com/office/word/2006/wordml" xmlns:wps="http://schemas.microsoft.com/office/word/2010/wordprocessingShape" mc:Ignorable="w14 w15 w16se w16cid w16 w16cex w16sdtdh wp14">
+<w:endnotes xmlns:wpc="http://schemas.microsoft.com/office/word/2010/wordprocessingCanvas" xmlns:cx="http://schemas.microsoft.com/office/drawing/2014/chartex" xmlns:cx1="http://schemas.microsoft.com/office/drawing/2015/9/8/chartex" xmlns:cx2="http://schemas.microsoft.com/office/drawing/2015/10/21/chartex" xmlns:cx3="http://schemas.microsoft.com/office/drawing/2016/5/9/chartex" xmlns:cx4="http://schemas.microsoft.com/office/drawing/2016/5/10/chartex" xmlns:cx5="http://schemas.microsoft.com/office/drawing/2016/5/11/chartex" xmlns:cx6="http://schemas.microsoft.com/office/drawing/2016/5/12/chartex" xmlns:cx7="http://schemas.microsoft.com/office/drawing/2016/5/13/chartex" xmlns:cx8="http://schemas.microsoft.com/office/drawing/2016/5/14/chartex" xmlns:mc="http://schemas.openxmlformats.org/markup-compatibility/2006" xmlns:aink="http://schemas.microsoft.com/office/drawing/2016/ink" xmlns:am3d="http://schemas.microsoft.com/office/drawing/2017/model3d" xmlns:o="urn:schemas-microsoft-com:office:office" xmlns:oel="http://schemas.microsoft.com/office/2019/extlst" xmlns:r="http://schemas.openxmlformats.org/officeDocument/2006/relationships" xmlns:m="http://schemas.openxmlformats.org/officeDocument/2006/math" xmlns:v="urn:schemas-microsoft-com:vml" xmlns:wp14="http://schemas.microsoft.com/office/word/2010/wordprocessingDrawing" xmlns:wp="http://schemas.openxmlformats.org/drawingml/2006/wordprocessingDrawing" xmlns:w10="urn:schemas-microsoft-com:office:word" xmlns:w="http://schemas.openxmlformats.org/wordprocessingml/2006/main" xmlns:w14="http://schemas.microsoft.com/office/word/2010/wordml" xmlns:w15="http://schemas.microsoft.com/office/word/2012/wordml" xmlns:w16cex="http://schemas.microsoft.com/office/word/2018/wordml/cex" xmlns:w16cid="http://schemas.microsoft.com/office/word/2016/wordml/cid" xmlns:w16="http://schemas.microsoft.com/office/word/2018/wordml" xmlns:w16sdtdh="http://schemas.microsoft.com/office/word/2020/wordml/sdtdatahash" xmlns:w16se="http://schemas.microsoft.com/office/word/2015/wordml/symex" xmlns:wpg="http://schemas.microsoft.com/office/word/2010/wordprocessingGroup" xmlns:wpi="http://schemas.microsoft.com/office/word/2010/wordprocessingInk" xmlns:wne="http://schemas.microsoft.com/office/word/2006/wordml" xmlns:wps="http://schemas.microsoft.com/office/word/2010/wordprocessingShape" mc:Ignorable="w14 w15 w16se w16cid w16 w16cex w16sdtdh wp14">
   <w:endnote w:type="separator" w:id="-1">
     <w:p>
       <w:r>
@@ -1836,7 +1756,7 @@
 </file>
 
 <file path=word/footer1.xml><?xml version="1.0" encoding="utf-8"?>
-<w:ftr xmlns:wpc="http://schemas.microsoft.com/office/word/2010/wordprocessingCanvas" xmlns:cx="http://schemas.microsoft.com/office/drawing/2014/chartex" xmlns:cx1="http://schemas.microsoft.com/office/drawing/2015/9/8/chartex" xmlns:cx2="http://schemas.microsoft.com/office/drawing/2015/10/21/chartex" xmlns:cx3="http://schemas.microsoft.com/office/drawing/2016/5/9/chartex" xmlns:cx4="http://schemas.microsoft.com/office/drawing/2016/5/10/chartex" xmlns:cx5="http://schemas.microsoft.com/office/drawing/2016/5/11/chartex" xmlns:cx6="http://schemas.microsoft.com/office/drawing/2016/5/12/chartex" xmlns:cx7="http://schemas.microsoft.com/office/drawing/2016/5/13/chartex" xmlns:cx8="http://schemas.microsoft.com/office/drawing/2016/5/14/chartex" xmlns:mc="http://schemas.openxmlformats.org/markup-compatibility/2006" xmlns:aink="http://schemas.microsoft.com/office/drawing/2016/ink" xmlns:am3d="http://schemas.microsoft.com/office/drawing/2017/model3d" xmlns:o="urn:schemas-microsoft-com:office:office" xmlns:r="http://schemas.openxmlformats.org/officeDocument/2006/relationships" xmlns:m="http://schemas.openxmlformats.org/officeDocument/2006/math" xmlns:v="urn:schemas-microsoft-com:vml" xmlns:wp14="http://schemas.microsoft.com/office/word/2010/wordprocessingDrawing" xmlns:wp="http://schemas.openxmlformats.org/drawingml/2006/wordprocessingDrawing" xmlns:w10="urn:schemas-microsoft-com:office:word" xmlns:w="http://schemas.openxmlformats.org/wordprocessingml/2006/main" xmlns:w14="http://schemas.microsoft.com/office/word/2010/wordml" xmlns:w15="http://schemas.microsoft.com/office/word/2012/wordml" xmlns:w16cex="http://schemas.microsoft.com/office/word/2018/wordml/cex" xmlns:w16cid="http://schemas.microsoft.com/office/word/2016/wordml/cid" xmlns:w16="http://schemas.microsoft.com/office/word/2018/wordml" xmlns:w16sdtdh="http://schemas.microsoft.com/office/word/2020/wordml/sdtdatahash" xmlns:w16se="http://schemas.microsoft.com/office/word/2015/wordml/symex" xmlns:wpg="http://schemas.microsoft.com/office/word/2010/wordprocessingGroup" xmlns:wpi="http://schemas.microsoft.com/office/word/2010/wordprocessingInk" xmlns:wne="http://schemas.microsoft.com/office/word/2006/wordml" xmlns:wps="http://schemas.microsoft.com/office/word/2010/wordprocessingShape" mc:Ignorable="w14 w15 w16se w16cid w16 w16cex w16sdtdh wp14">
+<w:ftr xmlns:wpc="http://schemas.microsoft.com/office/word/2010/wordprocessingCanvas" xmlns:cx="http://schemas.microsoft.com/office/drawing/2014/chartex" xmlns:cx1="http://schemas.microsoft.com/office/drawing/2015/9/8/chartex" xmlns:cx2="http://schemas.microsoft.com/office/drawing/2015/10/21/chartex" xmlns:cx3="http://schemas.microsoft.com/office/drawing/2016/5/9/chartex" xmlns:cx4="http://schemas.microsoft.com/office/drawing/2016/5/10/chartex" xmlns:cx5="http://schemas.microsoft.com/office/drawing/2016/5/11/chartex" xmlns:cx6="http://schemas.microsoft.com/office/drawing/2016/5/12/chartex" xmlns:cx7="http://schemas.microsoft.com/office/drawing/2016/5/13/chartex" xmlns:cx8="http://schemas.microsoft.com/office/drawing/2016/5/14/chartex" xmlns:mc="http://schemas.openxmlformats.org/markup-compatibility/2006" xmlns:aink="http://schemas.microsoft.com/office/drawing/2016/ink" xmlns:am3d="http://schemas.microsoft.com/office/drawing/2017/model3d" xmlns:o="urn:schemas-microsoft-com:office:office" xmlns:oel="http://schemas.microsoft.com/office/2019/extlst" xmlns:r="http://schemas.openxmlformats.org/officeDocument/2006/relationships" xmlns:m="http://schemas.openxmlformats.org/officeDocument/2006/math" xmlns:v="urn:schemas-microsoft-com:vml" xmlns:wp14="http://schemas.microsoft.com/office/word/2010/wordprocessingDrawing" xmlns:wp="http://schemas.openxmlformats.org/drawingml/2006/wordprocessingDrawing" xmlns:w10="urn:schemas-microsoft-com:office:word" xmlns:w="http://schemas.openxmlformats.org/wordprocessingml/2006/main" xmlns:w14="http://schemas.microsoft.com/office/word/2010/wordml" xmlns:w15="http://schemas.microsoft.com/office/word/2012/wordml" xmlns:w16cex="http://schemas.microsoft.com/office/word/2018/wordml/cex" xmlns:w16cid="http://schemas.microsoft.com/office/word/2016/wordml/cid" xmlns:w16="http://schemas.microsoft.com/office/word/2018/wordml" xmlns:w16sdtdh="http://schemas.microsoft.com/office/word/2020/wordml/sdtdatahash" xmlns:w16se="http://schemas.microsoft.com/office/word/2015/wordml/symex" xmlns:wpg="http://schemas.microsoft.com/office/word/2010/wordprocessingGroup" xmlns:wpi="http://schemas.microsoft.com/office/word/2010/wordprocessingInk" xmlns:wne="http://schemas.microsoft.com/office/word/2006/wordml" xmlns:wps="http://schemas.microsoft.com/office/word/2010/wordprocessingShape" mc:Ignorable="w14 w15 w16se w16cid w16 w16cex w16sdtdh wp14">
   <w:tbl>
     <w:tblPr>
       <w:tblW w:w="9646" w:type="dxa"/>
@@ -2636,7 +2556,7 @@
 </file>
 
 <file path=word/footnotes.xml><?xml version="1.0" encoding="utf-8"?>
-<w:footnotes xmlns:wpc="http://schemas.microsoft.com/office/word/2010/wordprocessingCanvas" xmlns:cx="http://schemas.microsoft.com/office/drawing/2014/chartex" xmlns:cx1="http://schemas.microsoft.com/office/drawing/2015/9/8/chartex" xmlns:cx2="http://schemas.microsoft.com/office/drawing/2015/10/21/chartex" xmlns:cx3="http://schemas.microsoft.com/office/drawing/2016/5/9/chartex" xmlns:cx4="http://schemas.microsoft.com/office/drawing/2016/5/10/chartex" xmlns:cx5="http://schemas.microsoft.com/office/drawing/2016/5/11/chartex" xmlns:cx6="http://schemas.microsoft.com/office/drawing/2016/5/12/chartex" xmlns:cx7="http://schemas.microsoft.com/office/drawing/2016/5/13/chartex" xmlns:cx8="http://schemas.microsoft.com/office/drawing/2016/5/14/chartex" xmlns:mc="http://schemas.openxmlformats.org/markup-compatibility/2006" xmlns:aink="http://schemas.microsoft.com/office/drawing/2016/ink" xmlns:am3d="http://schemas.microsoft.com/office/drawing/2017/model3d" xmlns:o="urn:schemas-microsoft-com:office:office" xmlns:r="http://schemas.openxmlformats.org/officeDocument/2006/relationships" xmlns:m="http://schemas.openxmlformats.org/officeDocument/2006/math" xmlns:v="urn:schemas-microsoft-com:vml" xmlns:wp14="http://schemas.microsoft.com/office/word/2010/wordprocessingDrawing" xmlns:wp="http://schemas.openxmlformats.org/drawingml/2006/wordprocessingDrawing" xmlns:w10="urn:schemas-microsoft-com:office:word" xmlns:w="http://schemas.openxmlformats.org/wordprocessingml/2006/main" xmlns:w14="http://schemas.microsoft.com/office/word/2010/wordml" xmlns:w15="http://schemas.microsoft.com/office/word/2012/wordml" xmlns:w16cex="http://schemas.microsoft.com/office/word/2018/wordml/cex" xmlns:w16cid="http://schemas.microsoft.com/office/word/2016/wordml/cid" xmlns:w16="http://schemas.microsoft.com/office/word/2018/wordml" xmlns:w16sdtdh="http://schemas.microsoft.com/office/word/2020/wordml/sdtdatahash" xmlns:w16se="http://schemas.microsoft.com/office/word/2015/wordml/symex" xmlns:wpg="http://schemas.microsoft.com/office/word/2010/wordprocessingGroup" xmlns:wpi="http://schemas.microsoft.com/office/word/2010/wordprocessingInk" xmlns:wne="http://schemas.microsoft.com/office/word/2006/wordml" xmlns:wps="http://schemas.microsoft.com/office/word/2010/wordprocessingShape" mc:Ignorable="w14 w15 w16se w16cid w16 w16cex w16sdtdh wp14">
+<w:footnotes xmlns:wpc="http://schemas.microsoft.com/office/word/2010/wordprocessingCanvas" xmlns:cx="http://schemas.microsoft.com/office/drawing/2014/chartex" xmlns:cx1="http://schemas.microsoft.com/office/drawing/2015/9/8/chartex" xmlns:cx2="http://schemas.microsoft.com/office/drawing/2015/10/21/chartex" xmlns:cx3="http://schemas.microsoft.com/office/drawing/2016/5/9/chartex" xmlns:cx4="http://schemas.microsoft.com/office/drawing/2016/5/10/chartex" xmlns:cx5="http://schemas.microsoft.com/office/drawing/2016/5/11/chartex" xmlns:cx6="http://schemas.microsoft.com/office/drawing/2016/5/12/chartex" xmlns:cx7="http://schemas.microsoft.com/office/drawing/2016/5/13/chartex" xmlns:cx8="http://schemas.microsoft.com/office/drawing/2016/5/14/chartex" xmlns:mc="http://schemas.openxmlformats.org/markup-compatibility/2006" xmlns:aink="http://schemas.microsoft.com/office/drawing/2016/ink" xmlns:am3d="http://schemas.microsoft.com/office/drawing/2017/model3d" xmlns:o="urn:schemas-microsoft-com:office:office" xmlns:oel="http://schemas.microsoft.com/office/2019/extlst" xmlns:r="http://schemas.openxmlformats.org/officeDocument/2006/relationships" xmlns:m="http://schemas.openxmlformats.org/officeDocument/2006/math" xmlns:v="urn:schemas-microsoft-com:vml" xmlns:wp14="http://schemas.microsoft.com/office/word/2010/wordprocessingDrawing" xmlns:wp="http://schemas.openxmlformats.org/drawingml/2006/wordprocessingDrawing" xmlns:w10="urn:schemas-microsoft-com:office:word" xmlns:w="http://schemas.openxmlformats.org/wordprocessingml/2006/main" xmlns:w14="http://schemas.microsoft.com/office/word/2010/wordml" xmlns:w15="http://schemas.microsoft.com/office/word/2012/wordml" xmlns:w16cex="http://schemas.microsoft.com/office/word/2018/wordml/cex" xmlns:w16cid="http://schemas.microsoft.com/office/word/2016/wordml/cid" xmlns:w16="http://schemas.microsoft.com/office/word/2018/wordml" xmlns:w16sdtdh="http://schemas.microsoft.com/office/word/2020/wordml/sdtdatahash" xmlns:w16se="http://schemas.microsoft.com/office/word/2015/wordml/symex" xmlns:wpg="http://schemas.microsoft.com/office/word/2010/wordprocessingGroup" xmlns:wpi="http://schemas.microsoft.com/office/word/2010/wordprocessingInk" xmlns:wne="http://schemas.microsoft.com/office/word/2006/wordml" xmlns:wps="http://schemas.microsoft.com/office/word/2010/wordprocessingShape" mc:Ignorable="w14 w15 w16se w16cid w16 w16cex w16sdtdh wp14">
   <w:footnote w:type="separator" w:id="-1">
     <w:p>
       <w:r>
@@ -2658,9 +2578,11 @@
 </file>
 
 <file path=word/header1.xml><?xml version="1.0" encoding="utf-8"?>
-<w:hdr xmlns:wpc="http://schemas.microsoft.com/office/word/2010/wordprocessingCanvas" xmlns:cx="http://schemas.microsoft.com/office/drawing/2014/chartex" xmlns:cx1="http://schemas.microsoft.com/office/drawing/2015/9/8/chartex" xmlns:cx2="http://schemas.microsoft.com/office/drawing/2015/10/21/chartex" xmlns:cx3="http://schemas.microsoft.com/office/drawing/2016/5/9/chartex" xmlns:cx4="http://schemas.microsoft.com/office/drawing/2016/5/10/chartex" xmlns:cx5="http://schemas.microsoft.com/office/drawing/2016/5/11/chartex" xmlns:cx6="http://schemas.microsoft.com/office/drawing/2016/5/12/chartex" xmlns:cx7="http://schemas.microsoft.com/office/drawing/2016/5/13/chartex" xmlns:cx8="http://schemas.microsoft.com/office/drawing/2016/5/14/chartex" xmlns:mc="http://schemas.openxmlformats.org/markup-compatibility/2006" xmlns:aink="http://schemas.microsoft.com/office/drawing/2016/ink" xmlns:am3d="http://schemas.microsoft.com/office/drawing/2017/model3d" xmlns:o="urn:schemas-microsoft-com:office:office" xmlns:r="http://schemas.openxmlformats.org/officeDocument/2006/relationships" xmlns:m="http://schemas.openxmlformats.org/officeDocument/2006/math" xmlns:v="urn:schemas-microsoft-com:vml" xmlns:wp14="http://schemas.microsoft.com/office/word/2010/wordprocessingDrawing" xmlns:wp="http://schemas.openxmlformats.org/drawingml/2006/wordprocessingDrawing" xmlns:w10="urn:schemas-microsoft-com:office:word" xmlns:w="http://schemas.openxmlformats.org/wordprocessingml/2006/main" xmlns:w14="http://schemas.microsoft.com/office/word/2010/wordml" xmlns:w15="http://schemas.microsoft.com/office/word/2012/wordml" xmlns:w16cex="http://schemas.microsoft.com/office/word/2018/wordml/cex" xmlns:w16cid="http://schemas.microsoft.com/office/word/2016/wordml/cid" xmlns:w16="http://schemas.microsoft.com/office/word/2018/wordml" xmlns:w16sdtdh="http://schemas.microsoft.com/office/word/2020/wordml/sdtdatahash" xmlns:w16se="http://schemas.microsoft.com/office/word/2015/wordml/symex" xmlns:wpg="http://schemas.microsoft.com/office/word/2010/wordprocessingGroup" xmlns:wpi="http://schemas.microsoft.com/office/word/2010/wordprocessingInk" xmlns:wne="http://schemas.microsoft.com/office/word/2006/wordml" xmlns:wps="http://schemas.microsoft.com/office/word/2010/wordprocessingShape" mc:Ignorable="w14 w15 w16se w16cid w16 w16cex w16sdtdh wp14">
-  <w:sdt>
-    <w:sdtPr>
+<w:hdr xmlns:wpc="http://schemas.microsoft.com/office/word/2010/wordprocessingCanvas" xmlns:cx="http://schemas.microsoft.com/office/drawing/2014/chartex" xmlns:cx1="http://schemas.microsoft.com/office/drawing/2015/9/8/chartex" xmlns:cx2="http://schemas.microsoft.com/office/drawing/2015/10/21/chartex" xmlns:cx3="http://schemas.microsoft.com/office/drawing/2016/5/9/chartex" xmlns:cx4="http://schemas.microsoft.com/office/drawing/2016/5/10/chartex" xmlns:cx5="http://schemas.microsoft.com/office/drawing/2016/5/11/chartex" xmlns:cx6="http://schemas.microsoft.com/office/drawing/2016/5/12/chartex" xmlns:cx7="http://schemas.microsoft.com/office/drawing/2016/5/13/chartex" xmlns:cx8="http://schemas.microsoft.com/office/drawing/2016/5/14/chartex" xmlns:mc="http://schemas.openxmlformats.org/markup-compatibility/2006" xmlns:aink="http://schemas.microsoft.com/office/drawing/2016/ink" xmlns:am3d="http://schemas.microsoft.com/office/drawing/2017/model3d" xmlns:o="urn:schemas-microsoft-com:office:office" xmlns:oel="http://schemas.microsoft.com/office/2019/extlst" xmlns:r="http://schemas.openxmlformats.org/officeDocument/2006/relationships" xmlns:m="http://schemas.openxmlformats.org/officeDocument/2006/math" xmlns:v="urn:schemas-microsoft-com:vml" xmlns:wp14="http://schemas.microsoft.com/office/word/2010/wordprocessingDrawing" xmlns:wp="http://schemas.openxmlformats.org/drawingml/2006/wordprocessingDrawing" xmlns:w10="urn:schemas-microsoft-com:office:word" xmlns:w="http://schemas.openxmlformats.org/wordprocessingml/2006/main" xmlns:w14="http://schemas.microsoft.com/office/word/2010/wordml" xmlns:w15="http://schemas.microsoft.com/office/word/2012/wordml" xmlns:w16cex="http://schemas.microsoft.com/office/word/2018/wordml/cex" xmlns:w16cid="http://schemas.microsoft.com/office/word/2016/wordml/cid" xmlns:w16="http://schemas.microsoft.com/office/word/2018/wordml" xmlns:w16sdtdh="http://schemas.microsoft.com/office/word/2020/wordml/sdtdatahash" xmlns:w16se="http://schemas.microsoft.com/office/word/2015/wordml/symex" xmlns:wpg="http://schemas.microsoft.com/office/word/2010/wordprocessingGroup" xmlns:wpi="http://schemas.microsoft.com/office/word/2010/wordprocessingInk" xmlns:wne="http://schemas.microsoft.com/office/word/2006/wordml" xmlns:wps="http://schemas.microsoft.com/office/word/2010/wordprocessingShape" mc:Ignorable="w14 w15 w16se w16cid w16 w16cex w16sdtdh wp14">
+  <w:p>
+    <w:pPr>
+      <w:pStyle w:val="Header"/>
+      <w:jc w:val="right"/>
       <w:rPr>
         <w:b/>
         <w:bCs/>
@@ -2668,232 +2590,8 @@
         <w:sz w:val="32"/>
         <w:szCs w:val="32"/>
       </w:rPr>
-      <w:id w:val="-1850409260"/>
-      <w:docPartObj>
-        <w:docPartGallery w:val="Page Numbers (Margins)"/>
-        <w:docPartUnique/>
-      </w:docPartObj>
-    </w:sdtPr>
-    <w:sdtEndPr/>
-    <w:sdtContent>
-      <w:p>
-        <w:pPr>
-          <w:pStyle w:val="Header"/>
-          <w:jc w:val="right"/>
-          <w:rPr>
-            <w:b/>
-            <w:bCs/>
-            <w:color w:val="0A3266"/>
-            <w:sz w:val="32"/>
-            <w:szCs w:val="32"/>
-          </w:rPr>
-        </w:pPr>
-        <w:r>
-          <w:rPr>
-            <w:b/>
-            <w:bCs/>
-            <w:noProof/>
-            <w:color w:val="0A3266"/>
-            <w:sz w:val="32"/>
-            <w:szCs w:val="32"/>
-          </w:rPr>
-          <mc:AlternateContent>
-            <mc:Choice Requires="wps">
-              <w:drawing>
-                <wp:anchor distT="0" distB="0" distL="114300" distR="114300" simplePos="0" relativeHeight="251659264" behindDoc="0" locked="0" layoutInCell="0" allowOverlap="1" wp14:anchorId="4F23B4ED" wp14:editId="5C34A0DC">
-                  <wp:simplePos x="0" y="0"/>
-                  <wp:positionH relativeFrom="rightMargin">
-                    <wp:align>center</wp:align>
-                  </wp:positionH>
-                  <wp:positionV relativeFrom="margin">
-                    <wp:align>bottom</wp:align>
-                  </wp:positionV>
-                  <wp:extent cx="510540" cy="2183130"/>
-                  <wp:effectExtent l="0" t="0" r="3810" b="0"/>
-                  <wp:wrapNone/>
-                  <wp:docPr id="1" name="Rectangle 1"/>
-                  <wp:cNvGraphicFramePr>
-                    <a:graphicFrameLocks xmlns:a="http://schemas.openxmlformats.org/drawingml/2006/main"/>
-                  </wp:cNvGraphicFramePr>
-                  <a:graphic xmlns:a="http://schemas.openxmlformats.org/drawingml/2006/main">
-                    <a:graphicData uri="http://schemas.microsoft.com/office/word/2010/wordprocessingShape">
-                      <wps:wsp>
-                        <wps:cNvSpPr>
-                          <a:spLocks noChangeArrowheads="1"/>
-                        </wps:cNvSpPr>
-                        <wps:spPr bwMode="auto">
-                          <a:xfrm>
-                            <a:off x="0" y="0"/>
-                            <a:ext cx="510540" cy="2183130"/>
-                          </a:xfrm>
-                          <a:prstGeom prst="rect">
-                            <a:avLst/>
-                          </a:prstGeom>
-                          <a:noFill/>
-                          <a:ln>
-                            <a:noFill/>
-                          </a:ln>
-                          <a:extLst>
-                            <a:ext uri="{909E8E84-426E-40DD-AFC4-6F175D3DCCD1}">
-                              <a14:hiddenFill xmlns:a14="http://schemas.microsoft.com/office/drawing/2010/main">
-                                <a:solidFill>
-                                  <a:srgbClr val="FFFFFF"/>
-                                </a:solidFill>
-                              </a14:hiddenFill>
-                            </a:ext>
-                            <a:ext uri="{91240B29-F687-4F45-9708-019B960494DF}">
-                              <a14:hiddenLine xmlns:a14="http://schemas.microsoft.com/office/drawing/2010/main" w="9525">
-                                <a:solidFill>
-                                  <a:srgbClr val="000000"/>
-                                </a:solidFill>
-                                <a:miter lim="800000"/>
-                                <a:headEnd/>
-                                <a:tailEnd/>
-                              </a14:hiddenLine>
-                            </a:ext>
-                          </a:extLst>
-                        </wps:spPr>
-                        <wps:txbx>
-                          <w:txbxContent>
-                            <w:p>
-                              <w:pPr>
-                                <w:pStyle w:val="Footer"/>
-                                <w:rPr>
-                                  <w:rFonts w:asciiTheme="majorHAnsi" w:eastAsiaTheme="majorEastAsia" w:hAnsiTheme="majorHAnsi" w:cstheme="majorBidi"/>
-                                  <w:sz w:val="44"/>
-                                  <w:szCs w:val="44"/>
-                                </w:rPr>
-                              </w:pPr>
-                              <w:r>
-                                <w:rPr>
-                                  <w:rFonts w:asciiTheme="majorHAnsi" w:eastAsiaTheme="majorEastAsia" w:hAnsiTheme="majorHAnsi" w:cstheme="majorBidi"/>
-                                </w:rPr>
-                                <w:t>Page</w:t>
-                              </w:r>
-                              <w:r>
-                                <w:rPr>
-                                  <w:rFonts w:eastAsiaTheme="minorEastAsia" w:cs="Times New Roman"/>
-                                  <w:sz w:val="22"/>
-                                  <w:szCs w:val="22"/>
-                                </w:rPr>
-                                <w:fldChar w:fldCharType="begin"/>
-                              </w:r>
-                              <w:r>
-                                <w:instrText xml:space="preserve"> PAGE    \* MERGEFORMAT </w:instrText>
-                              </w:r>
-                              <w:r>
-                                <w:rPr>
-                                  <w:rFonts w:eastAsiaTheme="minorEastAsia" w:cs="Times New Roman"/>
-                                  <w:sz w:val="22"/>
-                                  <w:szCs w:val="22"/>
-                                </w:rPr>
-                                <w:fldChar w:fldCharType="separate"/>
-                              </w:r>
-                              <w:r>
-                                <w:rPr>
-                                  <w:rFonts w:asciiTheme="majorHAnsi" w:eastAsiaTheme="majorEastAsia" w:hAnsiTheme="majorHAnsi" w:cstheme="majorBidi"/>
-                                  <w:noProof/>
-                                  <w:sz w:val="44"/>
-                                  <w:szCs w:val="44"/>
-                                </w:rPr>
-                                <w:t>2</w:t>
-                              </w:r>
-                              <w:r>
-                                <w:rPr>
-                                  <w:rFonts w:asciiTheme="majorHAnsi" w:eastAsiaTheme="majorEastAsia" w:hAnsiTheme="majorHAnsi" w:cstheme="majorBidi"/>
-                                  <w:noProof/>
-                                  <w:sz w:val="44"/>
-                                  <w:szCs w:val="44"/>
-                                </w:rPr>
-                                <w:fldChar w:fldCharType="end"/>
-                              </w:r>
-                            </w:p>
-                          </w:txbxContent>
-                        </wps:txbx>
-                        <wps:bodyPr rot="0" vert="vert270" wrap="square" lIns="91440" tIns="45720" rIns="91440" bIns="45720" anchor="ctr" anchorCtr="0" upright="1">
-                          <a:spAutoFit/>
-                        </wps:bodyPr>
-                      </wps:wsp>
-                    </a:graphicData>
-                  </a:graphic>
-                  <wp14:sizeRelH relativeFrom="page">
-                    <wp14:pctWidth>0</wp14:pctWidth>
-                  </wp14:sizeRelH>
-                  <wp14:sizeRelV relativeFrom="page">
-                    <wp14:pctHeight>0</wp14:pctHeight>
-                  </wp14:sizeRelV>
-                </wp:anchor>
-              </w:drawing>
-            </mc:Choice>
-            <mc:Fallback>
-              <w:pict>
-                <v:rect w14:anchorId="4F23B4ED" id="Rectangle 1" o:spid="_x0000_s1026" style="position:absolute;left:0;text-align:left;margin-left:0;margin-top:0;width:40.2pt;height:171.9pt;z-index:251659264;visibility:visible;mso-wrap-style:square;mso-width-percent:0;mso-height-percent:0;mso-wrap-distance-left:9pt;mso-wrap-distance-top:0;mso-wrap-distance-right:9pt;mso-wrap-distance-bottom:0;mso-position-horizontal:center;mso-position-horizontal-relative:right-margin-area;mso-position-vertical:bottom;mso-position-vertical-relative:margin;mso-width-percent:0;mso-height-percent:0;mso-width-relative:page;mso-height-relative:page;v-text-anchor:middle" o:gfxdata="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" o:allowincell="f" filled="f" stroked="f">
-                  <v:textbox style="layout-flow:vertical;mso-layout-flow-alt:bottom-to-top;mso-fit-shape-to-text:t">
-                    <w:txbxContent>
-                      <w:p>
-                        <w:pPr>
-                          <w:pStyle w:val="Footer"/>
-                          <w:rPr>
-                            <w:rFonts w:asciiTheme="majorHAnsi" w:eastAsiaTheme="majorEastAsia" w:hAnsiTheme="majorHAnsi" w:cstheme="majorBidi"/>
-                            <w:sz w:val="44"/>
-                            <w:szCs w:val="44"/>
-                          </w:rPr>
-                        </w:pPr>
-                        <w:r>
-                          <w:rPr>
-                            <w:rFonts w:asciiTheme="majorHAnsi" w:eastAsiaTheme="majorEastAsia" w:hAnsiTheme="majorHAnsi" w:cstheme="majorBidi"/>
-                          </w:rPr>
-                          <w:t>Page</w:t>
-                        </w:r>
-                        <w:r>
-                          <w:rPr>
-                            <w:rFonts w:eastAsiaTheme="minorEastAsia" w:cs="Times New Roman"/>
-                            <w:sz w:val="22"/>
-                            <w:szCs w:val="22"/>
-                          </w:rPr>
-                          <w:fldChar w:fldCharType="begin"/>
-                        </w:r>
-                        <w:r>
-                          <w:instrText xml:space="preserve"> PAGE    \* MERGEFORMAT </w:instrText>
-                        </w:r>
-                        <w:r>
-                          <w:rPr>
-                            <w:rFonts w:eastAsiaTheme="minorEastAsia" w:cs="Times New Roman"/>
-                            <w:sz w:val="22"/>
-                            <w:szCs w:val="22"/>
-                          </w:rPr>
-                          <w:fldChar w:fldCharType="separate"/>
-                        </w:r>
-                        <w:r>
-                          <w:rPr>
-                            <w:rFonts w:asciiTheme="majorHAnsi" w:eastAsiaTheme="majorEastAsia" w:hAnsiTheme="majorHAnsi" w:cstheme="majorBidi"/>
-                            <w:noProof/>
-                            <w:sz w:val="44"/>
-                            <w:szCs w:val="44"/>
-                          </w:rPr>
-                          <w:t>2</w:t>
-                        </w:r>
-                        <w:r>
-                          <w:rPr>
-                            <w:rFonts w:asciiTheme="majorHAnsi" w:eastAsiaTheme="majorEastAsia" w:hAnsiTheme="majorHAnsi" w:cstheme="majorBidi"/>
-                            <w:noProof/>
-                            <w:sz w:val="44"/>
-                            <w:szCs w:val="44"/>
-                          </w:rPr>
-                          <w:fldChar w:fldCharType="end"/>
-                        </w:r>
-                      </w:p>
-                    </w:txbxContent>
-                  </v:textbox>
-                  <w10:wrap anchorx="margin" anchory="margin"/>
-                </v:rect>
-              </w:pict>
-            </mc:Fallback>
-          </mc:AlternateContent>
-        </w:r>
-      </w:p>
-    </w:sdtContent>
-  </w:sdt>
+    </w:pPr>
+  </w:p>
   <w:p>
     <w:pPr>
       <w:pStyle w:val="Header"/>
@@ -3800,12 +3498,7 @@
 </file>
 
 <file path=customXml/item1.xml><?xml version="1.0" encoding="utf-8"?>
-<?mso-contentType ?>
-<FormTemplates xmlns="http://schemas.microsoft.com/sharepoint/v3/contenttype/forms">
-  <Display>DocumentLibraryForm</Display>
-  <Edit>DocumentLibraryForm</Edit>
-  <New>DocumentLibraryForm</New>
-</FormTemplates>
+<b:Sources xmlns:b="http://schemas.openxmlformats.org/officeDocument/2006/bibliography" xmlns="http://schemas.openxmlformats.org/officeDocument/2006/bibliography" SelectedStyle="/APASixthEditionOfficeOnline.xsl" StyleName="APA" Version="6"/>
 </file>
 
 <file path=customXml/item2.xml><?xml version="1.0" encoding="utf-8"?>
@@ -4032,7 +3725,12 @@
 </file>
 
 <file path=customXml/item3.xml><?xml version="1.0" encoding="utf-8"?>
-<b:Sources xmlns:b="http://schemas.openxmlformats.org/officeDocument/2006/bibliography" xmlns="http://schemas.openxmlformats.org/officeDocument/2006/bibliography" SelectedStyle="/APASixthEditionOfficeOnline.xsl" StyleName="APA" Version="6"/>
+<?mso-contentType ?>
+<FormTemplates xmlns="http://schemas.microsoft.com/sharepoint/v3/contenttype/forms">
+  <Display>DocumentLibraryForm</Display>
+  <Edit>DocumentLibraryForm</Edit>
+  <New>DocumentLibraryForm</New>
+</FormTemplates>
 </file>
 
 <file path=customXml/item4.xml><?xml version="1.0" encoding="utf-8"?>
@@ -4042,9 +3740,9 @@
 </file>
 
 <file path=customXml/itemProps1.xml><?xml version="1.0" encoding="utf-8"?>
-<ds:datastoreItem xmlns:ds="http://schemas.openxmlformats.org/officeDocument/2006/customXml" ds:itemID="{641E4145-9D85-4BD2-927D-7AB21DB3B68E}">
+<ds:datastoreItem xmlns:ds="http://schemas.openxmlformats.org/officeDocument/2006/customXml" ds:itemID="{9CE651B1-34DA-524A-9E9A-91E44FB38903}">
   <ds:schemaRefs>
-    <ds:schemaRef ds:uri="http://schemas.microsoft.com/sharepoint/v3/contenttype/forms"/>
+    <ds:schemaRef ds:uri="http://schemas.openxmlformats.org/officeDocument/2006/bibliography"/>
   </ds:schemaRefs>
 </ds:datastoreItem>
 </file>
@@ -4069,9 +3767,9 @@
 </file>
 
 <file path=customXml/itemProps3.xml><?xml version="1.0" encoding="utf-8"?>
-<ds:datastoreItem xmlns:ds="http://schemas.openxmlformats.org/officeDocument/2006/customXml" ds:itemID="{9CE651B1-34DA-524A-9E9A-91E44FB38903}">
+<ds:datastoreItem xmlns:ds="http://schemas.openxmlformats.org/officeDocument/2006/customXml" ds:itemID="{641E4145-9D85-4BD2-927D-7AB21DB3B68E}">
   <ds:schemaRefs>
-    <ds:schemaRef ds:uri="http://schemas.openxmlformats.org/officeDocument/2006/bibliography"/>
+    <ds:schemaRef ds:uri="http://schemas.microsoft.com/sharepoint/v3/contenttype/forms"/>
   </ds:schemaRefs>
 </ds:datastoreItem>
 </file>

</xml_diff>